<commit_message>
final version before trial day?
</commit_message>
<xml_diff>
--- a/E205GettingStarted.docx
+++ b/E205GettingStarted.docx
@@ -82,6 +82,7 @@
         </w:rPr>
         <w:t xml:space="preserve">the </w:t>
       </w:r>
+      <w:proofErr w:type="spellStart"/>
       <w:r>
         <w:rPr>
           <w:rFonts w:ascii="Times New Roman" w:eastAsia="Times New Roman" w:hAnsi="Times New Roman" w:cs="Times New Roman"/>
@@ -91,46 +92,9 @@
           <w:sz w:val="24"/>
           <w:szCs w:val="24"/>
         </w:rPr>
-        <w:t xml:space="preserve">Volterra-Lotka </w:t>
-      </w:r>
-      <w:r>
-        <w:rPr>
-          <w:rFonts w:ascii="Times New Roman" w:eastAsia="Times New Roman" w:hAnsi="Times New Roman" w:cs="Times New Roman"/>
-          <w:color w:val="000000"/>
-          <w:sz w:val="24"/>
-          <w:szCs w:val="24"/>
-        </w:rPr>
-        <w:t xml:space="preserve">predator prey model. </w:t>
-      </w:r>
-    </w:p>
-    <w:p>
-      <w:pPr>
-        <w:spacing w:after="0" w:line="240" w:lineRule="auto"/>
-        <w:rPr>
-          <w:rFonts w:ascii="Times New Roman" w:eastAsia="Times New Roman" w:hAnsi="Times New Roman" w:cs="Times New Roman"/>
-          <w:sz w:val="24"/>
-          <w:szCs w:val="24"/>
-        </w:rPr>
-      </w:pPr>
-    </w:p>
-    <w:p>
-      <w:pPr>
-        <w:spacing w:after="0" w:line="240" w:lineRule="auto"/>
-        <w:rPr>
-          <w:rFonts w:ascii="Times New Roman" w:eastAsia="Times New Roman" w:hAnsi="Times New Roman" w:cs="Times New Roman"/>
-          <w:sz w:val="24"/>
-          <w:szCs w:val="24"/>
-        </w:rPr>
-      </w:pPr>
-      <w:r>
-        <w:rPr>
-          <w:rFonts w:ascii="Times New Roman" w:eastAsia="Times New Roman" w:hAnsi="Times New Roman" w:cs="Times New Roman"/>
-          <w:color w:val="000000"/>
-          <w:sz w:val="24"/>
-          <w:szCs w:val="24"/>
-        </w:rPr>
-        <w:t xml:space="preserve">The </w:t>
-      </w:r>
+        <w:t>Volterra-Lotka</w:t>
+      </w:r>
+      <w:proofErr w:type="spellEnd"/>
       <w:r>
         <w:rPr>
           <w:rFonts w:ascii="Times New Roman" w:eastAsia="Times New Roman" w:hAnsi="Times New Roman" w:cs="Times New Roman"/>
@@ -140,17 +104,90 @@
           <w:sz w:val="24"/>
           <w:szCs w:val="24"/>
         </w:rPr>
-        <w:t xml:space="preserve">Volterra-Lotka </w:t>
-      </w:r>
-      <w:r>
-        <w:rPr>
-          <w:rFonts w:ascii="Times New Roman" w:eastAsia="Times New Roman" w:hAnsi="Times New Roman" w:cs="Times New Roman"/>
-          <w:color w:val="000000"/>
-          <w:sz w:val="24"/>
-          <w:szCs w:val="24"/>
-        </w:rPr>
-        <w:t>predator prey model is the standard model of ecosystem dynamics that assumes:</w:t>
-      </w:r>
+        <w:t xml:space="preserve"> </w:t>
+      </w:r>
+      <w:r>
+        <w:rPr>
+          <w:rFonts w:ascii="Times New Roman" w:eastAsia="Times New Roman" w:hAnsi="Times New Roman" w:cs="Times New Roman"/>
+          <w:color w:val="000000"/>
+          <w:sz w:val="24"/>
+          <w:szCs w:val="24"/>
+        </w:rPr>
+        <w:t xml:space="preserve">predator prey model. </w:t>
+      </w:r>
+    </w:p>
+    <w:p>
+      <w:pPr>
+        <w:spacing w:after="0" w:line="240" w:lineRule="auto"/>
+        <w:rPr>
+          <w:rFonts w:ascii="Times New Roman" w:eastAsia="Times New Roman" w:hAnsi="Times New Roman" w:cs="Times New Roman"/>
+          <w:sz w:val="24"/>
+          <w:szCs w:val="24"/>
+        </w:rPr>
+      </w:pPr>
+    </w:p>
+    <w:p>
+      <w:pPr>
+        <w:spacing w:after="0" w:line="240" w:lineRule="auto"/>
+        <w:rPr>
+          <w:rFonts w:ascii="Times New Roman" w:eastAsia="Times New Roman" w:hAnsi="Times New Roman" w:cs="Times New Roman"/>
+          <w:sz w:val="24"/>
+          <w:szCs w:val="24"/>
+        </w:rPr>
+      </w:pPr>
+      <w:r>
+        <w:rPr>
+          <w:rFonts w:ascii="Times New Roman" w:eastAsia="Times New Roman" w:hAnsi="Times New Roman" w:cs="Times New Roman"/>
+          <w:color w:val="000000"/>
+          <w:sz w:val="24"/>
+          <w:szCs w:val="24"/>
+        </w:rPr>
+        <w:t xml:space="preserve">The </w:t>
+      </w:r>
+      <w:proofErr w:type="spellStart"/>
+      <w:r>
+        <w:rPr>
+          <w:rFonts w:ascii="Times New Roman" w:eastAsia="Times New Roman" w:hAnsi="Times New Roman" w:cs="Times New Roman"/>
+          <w:i/>
+          <w:iCs/>
+          <w:color w:val="000000"/>
+          <w:sz w:val="24"/>
+          <w:szCs w:val="24"/>
+        </w:rPr>
+        <w:t>Volterra-Lotka</w:t>
+      </w:r>
+      <w:proofErr w:type="spellEnd"/>
+      <w:r>
+        <w:rPr>
+          <w:rFonts w:ascii="Times New Roman" w:eastAsia="Times New Roman" w:hAnsi="Times New Roman" w:cs="Times New Roman"/>
+          <w:i/>
+          <w:iCs/>
+          <w:color w:val="000000"/>
+          <w:sz w:val="24"/>
+          <w:szCs w:val="24"/>
+        </w:rPr>
+        <w:t xml:space="preserve"> </w:t>
+      </w:r>
+      <w:r>
+        <w:rPr>
+          <w:rFonts w:ascii="Times New Roman" w:eastAsia="Times New Roman" w:hAnsi="Times New Roman" w:cs="Times New Roman"/>
+          <w:color w:val="000000"/>
+          <w:sz w:val="24"/>
+          <w:szCs w:val="24"/>
+        </w:rPr>
+        <w:t>predator prey model is the standard model of ecosystem dynamics that assumes</w:t>
+      </w:r>
+      <w:proofErr w:type="gramStart"/>
+      <w:r>
+        <w:rPr>
+          <w:rFonts w:ascii="Times New Roman" w:eastAsia="Times New Roman" w:hAnsi="Times New Roman" w:cs="Times New Roman"/>
+          <w:color w:val="000000"/>
+          <w:sz w:val="24"/>
+          <w:szCs w:val="24"/>
+        </w:rPr>
+        <w:t>:</w:t>
+      </w:r>
+      <w:proofErr w:type="gramEnd"/>
       <w:r>
         <w:rPr>
           <w:rFonts w:ascii="Times New Roman" w:eastAsia="Times New Roman" w:hAnsi="Times New Roman" w:cs="Times New Roman"/>
@@ -169,7 +206,27 @@
           <w:szCs w:val="24"/>
         </w:rPr>
         <w:br/>
-        <w:t xml:space="preserve">2. linear predator growth and prey decline proportional due to predation to the opposing population </w:t>
+        <w:t xml:space="preserve">2. </w:t>
+      </w:r>
+      <w:proofErr w:type="gramStart"/>
+      <w:r>
+        <w:rPr>
+          <w:rFonts w:ascii="Times New Roman" w:eastAsia="Times New Roman" w:hAnsi="Times New Roman" w:cs="Times New Roman"/>
+          <w:color w:val="000000"/>
+          <w:sz w:val="24"/>
+          <w:szCs w:val="24"/>
+        </w:rPr>
+        <w:t>linear</w:t>
+      </w:r>
+      <w:proofErr w:type="gramEnd"/>
+      <w:r>
+        <w:rPr>
+          <w:rFonts w:ascii="Times New Roman" w:eastAsia="Times New Roman" w:hAnsi="Times New Roman" w:cs="Times New Roman"/>
+          <w:color w:val="000000"/>
+          <w:sz w:val="24"/>
+          <w:szCs w:val="24"/>
+        </w:rPr>
+        <w:t xml:space="preserve"> predator growth and prey decline proportional due to predation to the opposing population </w:t>
       </w:r>
     </w:p>
     <w:p>
@@ -200,18 +257,8 @@
           <w:sz w:val="24"/>
           <w:szCs w:val="24"/>
         </w:rPr>
-        <w:t>Our expansion adds two additional terms:</w:t>
-      </w:r>
-    </w:p>
-    <w:p>
-      <w:pPr>
-        <w:spacing w:after="0" w:line="240" w:lineRule="auto"/>
-        <w:rPr>
-          <w:rFonts w:ascii="Times New Roman" w:eastAsia="Times New Roman" w:hAnsi="Times New Roman" w:cs="Times New Roman"/>
-          <w:sz w:val="24"/>
-          <w:szCs w:val="24"/>
-        </w:rPr>
-      </w:pPr>
+        <w:t>The model</w:t>
+      </w:r>
       <w:r>
         <w:rPr>
           <w:rFonts w:ascii="Times New Roman" w:eastAsia="Times New Roman" w:hAnsi="Times New Roman" w:cs="Times New Roman"/>
@@ -221,7 +268,7 @@
           <w:sz w:val="24"/>
           <w:szCs w:val="24"/>
         </w:rPr>
-        <w:t>3. Disease and overcrowding in prey (represented by parameter μ)</w:t>
+        <w:t xml:space="preserve"> expansion adds two additional terms:</w:t>
       </w:r>
     </w:p>
     <w:p>
@@ -242,6 +289,40 @@
           <w:sz w:val="24"/>
           <w:szCs w:val="24"/>
         </w:rPr>
+        <w:t>3. Disease and overcrowding in prey (represented by paramete</w:t>
+      </w:r>
+      <w:bookmarkStart w:id="0" w:name="_GoBack"/>
+      <w:bookmarkEnd w:id="0"/>
+      <w:r>
+        <w:rPr>
+          <w:rFonts w:ascii="Times New Roman" w:eastAsia="Times New Roman" w:hAnsi="Times New Roman" w:cs="Times New Roman"/>
+          <w:b/>
+          <w:bCs/>
+          <w:color w:val="000000"/>
+          <w:sz w:val="24"/>
+          <w:szCs w:val="24"/>
+        </w:rPr>
+        <w:t>r μ)</w:t>
+      </w:r>
+    </w:p>
+    <w:p>
+      <w:pPr>
+        <w:spacing w:after="0" w:line="240" w:lineRule="auto"/>
+        <w:rPr>
+          <w:rFonts w:ascii="Times New Roman" w:eastAsia="Times New Roman" w:hAnsi="Times New Roman" w:cs="Times New Roman"/>
+          <w:sz w:val="24"/>
+          <w:szCs w:val="24"/>
+        </w:rPr>
+      </w:pPr>
+      <w:r>
+        <w:rPr>
+          <w:rFonts w:ascii="Times New Roman" w:eastAsia="Times New Roman" w:hAnsi="Times New Roman" w:cs="Times New Roman"/>
+          <w:b/>
+          <w:bCs/>
+          <w:color w:val="000000"/>
+          <w:sz w:val="24"/>
+          <w:szCs w:val="24"/>
+        </w:rPr>
         <w:t>4. First order time delay for predator growth (represented by parameter σ)</w:t>
       </w:r>
     </w:p>
@@ -273,6 +354,7 @@
         </w:rPr>
         <w:t xml:space="preserve">The terms we add to the </w:t>
       </w:r>
+      <w:proofErr w:type="spellStart"/>
       <w:r>
         <w:rPr>
           <w:rFonts w:ascii="Times New Roman" w:eastAsia="Times New Roman" w:hAnsi="Times New Roman" w:cs="Times New Roman"/>
@@ -282,7 +364,19 @@
           <w:sz w:val="24"/>
           <w:szCs w:val="24"/>
         </w:rPr>
-        <w:t xml:space="preserve">Volterra-Lotka </w:t>
+        <w:t>Volterra-Lotka</w:t>
+      </w:r>
+      <w:proofErr w:type="spellEnd"/>
+      <w:r>
+        <w:rPr>
+          <w:rFonts w:ascii="Times New Roman" w:eastAsia="Times New Roman" w:hAnsi="Times New Roman" w:cs="Times New Roman"/>
+          <w:i/>
+          <w:iCs/>
+          <w:color w:val="000000"/>
+          <w:sz w:val="24"/>
+          <w:szCs w:val="24"/>
+        </w:rPr>
+        <w:t xml:space="preserve"> </w:t>
       </w:r>
       <w:r>
         <w:rPr>
@@ -385,8 +479,8 @@
         </w:rPr>
         <w:drawing>
           <wp:inline distT="0" distB="0" distL="0" distR="0" wp14:anchorId="65BC76D6" wp14:editId="0A27DC51">
-            <wp:extent cx="1679944" cy="698290"/>
-            <wp:effectExtent l="0" t="0" r="0" b="6985"/>
+            <wp:extent cx="1611526" cy="669851"/>
+            <wp:effectExtent l="0" t="0" r="8255" b="0"/>
             <wp:docPr id="2" name="Picture 2" descr="https://lh3.googleusercontent.com/VhOSc21bBAJelWKQqeGORpKH_hkzZTWXkU3qui1rJ84oDq5PVdrQ8QT7X-ohNl7HRX2Gg3STT9_IEU9Un-KeWE-1Fu62jZiMtoTQmrJnHGA61Y45RT7eZnPGPMqKdFpcnA"/>
             <wp:cNvGraphicFramePr>
               <a:graphicFrameLocks xmlns:a="http://schemas.openxmlformats.org/drawingml/2006/main" noChangeAspect="1"/>
@@ -416,7 +510,7 @@
                   <pic:spPr bwMode="auto">
                     <a:xfrm>
                       <a:off x="0" y="0"/>
-                      <a:ext cx="1676656" cy="696923"/>
+                      <a:ext cx="1611526" cy="669851"/>
                     </a:xfrm>
                     <a:prstGeom prst="rect">
                       <a:avLst/>
@@ -758,8 +852,6 @@
         </w:rPr>
         <w:t xml:space="preserve"> can also be input by clicking directly on the phase portrait plot. </w:t>
       </w:r>
-      <w:bookmarkStart w:id="0" w:name="_GoBack"/>
-      <w:bookmarkEnd w:id="0"/>
     </w:p>
     <w:p>
       <w:pPr>
@@ -865,6 +957,37 @@
         </w:rPr>
         <w:t xml:space="preserve"> plots reflect the ecosystem developments from the given initial conditions for a duration given by the time span input. </w:t>
       </w:r>
+      <w:r>
+        <w:rPr>
+          <w:rFonts w:ascii="Times New Roman" w:hAnsi="Times New Roman" w:cs="Times New Roman"/>
+          <w:sz w:val="24"/>
+        </w:rPr>
+        <w:t xml:space="preserve">Red circles on the </w:t>
+      </w:r>
+      <w:r>
+        <w:rPr>
+          <w:rFonts w:ascii="Times New Roman" w:hAnsi="Times New Roman" w:cs="Times New Roman"/>
+          <w:b/>
+          <w:sz w:val="24"/>
+        </w:rPr>
+        <w:t>Phase Portrait</w:t>
+      </w:r>
+      <w:r>
+        <w:rPr>
+          <w:rFonts w:ascii="Times New Roman" w:hAnsi="Times New Roman" w:cs="Times New Roman"/>
+          <w:b/>
+          <w:i/>
+          <w:sz w:val="24"/>
+        </w:rPr>
+        <w:t xml:space="preserve"> </w:t>
+      </w:r>
+      <w:r>
+        <w:rPr>
+          <w:rFonts w:ascii="Times New Roman" w:hAnsi="Times New Roman" w:cs="Times New Roman"/>
+          <w:sz w:val="24"/>
+        </w:rPr>
+        <w:t>indicate fixed points.</w:t>
+      </w:r>
     </w:p>
     <w:p>
       <w:pPr>
@@ -903,7 +1026,77 @@
           <w:rFonts w:ascii="Times New Roman" w:hAnsi="Times New Roman" w:cs="Times New Roman"/>
           <w:sz w:val="24"/>
         </w:rPr>
-        <w:t xml:space="preserve"> in the lower left corner of the GUI will display the stable point of the system and its stability classification (Stable node, Stable focus, Limit cycle). If a limit cycle is predicted, the GUI will tabulate a predicted approximate limit cycle period based on the parameters, and tabulate the measured limit cycle period. </w:t>
+        <w:t xml:space="preserve"> in the lower left corner of the GUI will display the </w:t>
+      </w:r>
+      <w:r>
+        <w:rPr>
+          <w:rFonts w:ascii="Times New Roman" w:hAnsi="Times New Roman" w:cs="Times New Roman"/>
+          <w:sz w:val="24"/>
+        </w:rPr>
+        <w:t xml:space="preserve">relevant </w:t>
+      </w:r>
+      <w:r>
+        <w:rPr>
+          <w:rFonts w:ascii="Times New Roman" w:hAnsi="Times New Roman" w:cs="Times New Roman"/>
+          <w:sz w:val="24"/>
+        </w:rPr>
+        <w:t>stable point</w:t>
+      </w:r>
+      <w:r>
+        <w:rPr>
+          <w:rFonts w:ascii="Times New Roman" w:hAnsi="Times New Roman" w:cs="Times New Roman"/>
+          <w:sz w:val="24"/>
+        </w:rPr>
+        <w:t xml:space="preserve"> </w:t>
+      </w:r>
+      <w:r>
+        <w:rPr>
+          <w:rFonts w:ascii="Times New Roman" w:hAnsi="Times New Roman" w:cs="Times New Roman"/>
+          <w:sz w:val="24"/>
+        </w:rPr>
+        <w:t>of the system</w:t>
+      </w:r>
+      <w:r>
+        <w:rPr>
+          <w:rFonts w:ascii="Times New Roman" w:hAnsi="Times New Roman" w:cs="Times New Roman"/>
+          <w:sz w:val="24"/>
+        </w:rPr>
+        <w:t xml:space="preserve"> (</w:t>
+      </w:r>
+      <w:r>
+        <w:rPr>
+          <w:rFonts w:ascii="Times New Roman" w:hAnsi="Times New Roman" w:cs="Times New Roman"/>
+          <w:sz w:val="24"/>
+        </w:rPr>
+        <w:t>stable point in the area</w:t>
+      </w:r>
+      <w:r>
+        <w:rPr>
+          <w:rFonts w:ascii="Times New Roman" w:hAnsi="Times New Roman" w:cs="Times New Roman"/>
+          <w:sz w:val="24"/>
+        </w:rPr>
+        <w:t xml:space="preserve"> the system approaches </w:t>
+      </w:r>
+      <w:r>
+        <w:rPr>
+          <w:rFonts w:ascii="Times New Roman" w:hAnsi="Times New Roman" w:cs="Times New Roman"/>
+          <w:sz w:val="24"/>
+        </w:rPr>
+        <w:t>over</w:t>
+      </w:r>
+      <w:r>
+        <w:rPr>
+          <w:rFonts w:ascii="Times New Roman" w:hAnsi="Times New Roman" w:cs="Times New Roman"/>
+          <w:sz w:val="24"/>
+        </w:rPr>
+        <w:t xml:space="preserve"> time)</w:t>
+      </w:r>
+      <w:r>
+        <w:rPr>
+          <w:rFonts w:ascii="Times New Roman" w:hAnsi="Times New Roman" w:cs="Times New Roman"/>
+          <w:sz w:val="24"/>
+        </w:rPr>
+        <w:t xml:space="preserve"> and its stability classification (Stable node, Stable focus, Limit cycle). If a limit cycle is predicted, the GUI will tabulate a predicted approximate limit cycle period based on the parameters, and tabulate the measured limit cycle period. </w:t>
       </w:r>
     </w:p>
     <w:p>
@@ -950,12 +1143,32 @@
           <w:sz w:val="24"/>
           <w:szCs w:val="24"/>
         </w:rPr>
-        <w:t xml:space="preserve">The “Hold Current Axis Limits” box can be checked to stop autosizing the output graphs. </w:t>
+        <w:t xml:space="preserve">The “Hold Current Axis Limits” box can be checked to stop </w:t>
+      </w:r>
+      <w:proofErr w:type="spellStart"/>
+      <w:r>
+        <w:rPr>
+          <w:rFonts w:ascii="Times New Roman" w:eastAsia="Times New Roman" w:hAnsi="Times New Roman" w:cs="Times New Roman"/>
+          <w:color w:val="000000"/>
+          <w:sz w:val="24"/>
+          <w:szCs w:val="24"/>
+        </w:rPr>
+        <w:t>autosizing</w:t>
+      </w:r>
+      <w:proofErr w:type="spellEnd"/>
+      <w:r>
+        <w:rPr>
+          <w:rFonts w:ascii="Times New Roman" w:eastAsia="Times New Roman" w:hAnsi="Times New Roman" w:cs="Times New Roman"/>
+          <w:color w:val="000000"/>
+          <w:sz w:val="24"/>
+          <w:szCs w:val="24"/>
+        </w:rPr>
+        <w:t xml:space="preserve"> the output graphs. </w:t>
       </w:r>
     </w:p>
     <w:sectPr>
       <w:pgSz w:w="12240" w:h="15840"/>
-      <w:pgMar w:top="1440" w:right="1440" w:bottom="1440" w:left="1440" w:header="720" w:footer="720" w:gutter="0"/>
+      <w:pgMar w:top="1008" w:right="1440" w:bottom="1296" w:left="1440" w:header="720" w:footer="720" w:gutter="0"/>
       <w:cols w:space="720"/>
       <w:docGrid w:linePitch="360"/>
     </w:sectPr>

</xml_diff>

<commit_message>
Updated getting started guide to give advice about good input values
</commit_message>
<xml_diff>
--- a/E205GettingStarted.docx
+++ b/E205GettingStarted.docx
@@ -1,20 +1,20 @@
 
 <file path=word/document.xml><?xml version="1.0" encoding="utf-8"?>
-<w:document xmlns:wpc="http://schemas.microsoft.com/office/word/2010/wordprocessingCanvas" xmlns:mc="http://schemas.openxmlformats.org/markup-compatibility/2006" xmlns:o="urn:schemas-microsoft-com:office:office" xmlns:r="http://schemas.openxmlformats.org/officeDocument/2006/relationships" xmlns:m="http://schemas.openxmlformats.org/officeDocument/2006/math" xmlns:v="urn:schemas-microsoft-com:vml" xmlns:wp14="http://schemas.microsoft.com/office/word/2010/wordprocessingDrawing" xmlns:wp="http://schemas.openxmlformats.org/drawingml/2006/wordprocessingDrawing" xmlns:w10="urn:schemas-microsoft-com:office:word" xmlns:w="http://schemas.openxmlformats.org/wordprocessingml/2006/main" xmlns:w14="http://schemas.microsoft.com/office/word/2010/wordml" xmlns:wpg="http://schemas.microsoft.com/office/word/2010/wordprocessingGroup" xmlns:wpi="http://schemas.microsoft.com/office/word/2010/wordprocessingInk" xmlns:wne="http://schemas.microsoft.com/office/word/2006/wordml" xmlns:wps="http://schemas.microsoft.com/office/word/2010/wordprocessingShape" mc:Ignorable="w14 wp14">
+<w:document xmlns:ve="http://schemas.openxmlformats.org/markup-compatibility/2006" xmlns:o="urn:schemas-microsoft-com:office:office" xmlns:r="http://schemas.openxmlformats.org/officeDocument/2006/relationships" xmlns:m="http://schemas.openxmlformats.org/officeDocument/2006/math" xmlns:v="urn:schemas-microsoft-com:vml" xmlns:wp="http://schemas.openxmlformats.org/drawingml/2006/wordprocessingDrawing" xmlns:w10="urn:schemas-microsoft-com:office:word" xmlns:w="http://schemas.openxmlformats.org/wordprocessingml/2006/main" xmlns:wne="http://schemas.microsoft.com/office/word/2006/wordml">
   <w:body>
     <w:p>
       <w:pPr>
         <w:spacing w:after="0" w:line="240" w:lineRule="auto"/>
         <w:jc w:val="center"/>
         <w:rPr>
-          <w:rFonts w:ascii="Times New Roman" w:eastAsia="Times New Roman" w:hAnsi="Times New Roman" w:cs="Times New Roman"/>
-          <w:sz w:val="24"/>
-          <w:szCs w:val="24"/>
-        </w:rPr>
-      </w:pPr>
-      <w:r>
-        <w:rPr>
-          <w:rFonts w:ascii="Times New Roman" w:eastAsia="Times New Roman" w:hAnsi="Times New Roman" w:cs="Times New Roman"/>
+          <w:rFonts w:ascii="Garamond" w:eastAsia="Times New Roman" w:hAnsi="Garamond" w:cs="Times New Roman"/>
+          <w:sz w:val="24"/>
+          <w:szCs w:val="24"/>
+        </w:rPr>
+      </w:pPr>
+      <w:r>
+        <w:rPr>
+          <w:rFonts w:ascii="Garamond" w:eastAsia="Times New Roman" w:hAnsi="Garamond" w:cs="Times New Roman"/>
           <w:i/>
           <w:iCs/>
           <w:color w:val="000000"/>
@@ -29,27 +29,27 @@
         <w:spacing w:after="0" w:line="240" w:lineRule="auto"/>
         <w:jc w:val="center"/>
         <w:rPr>
-          <w:rFonts w:ascii="Times New Roman" w:eastAsia="Times New Roman" w:hAnsi="Times New Roman" w:cs="Times New Roman"/>
-          <w:sz w:val="24"/>
-          <w:szCs w:val="24"/>
-        </w:rPr>
-      </w:pPr>
-      <w:r>
-        <w:rPr>
-          <w:rFonts w:ascii="Times New Roman" w:eastAsia="Times New Roman" w:hAnsi="Times New Roman" w:cs="Times New Roman"/>
-          <w:color w:val="000000"/>
-          <w:sz w:val="36"/>
-          <w:szCs w:val="36"/>
+          <w:rFonts w:ascii="Garamond" w:eastAsia="Times New Roman" w:hAnsi="Garamond" w:cs="Times New Roman"/>
+          <w:sz w:val="32"/>
+          <w:szCs w:val="32"/>
+        </w:rPr>
+      </w:pPr>
+      <w:r>
+        <w:rPr>
+          <w:rFonts w:ascii="Garamond" w:eastAsia="Times New Roman" w:hAnsi="Garamond" w:cs="Times New Roman"/>
+          <w:color w:val="000000"/>
+          <w:sz w:val="32"/>
+          <w:szCs w:val="32"/>
           <w:u w:val="single"/>
         </w:rPr>
         <w:t>Getting Started: Expanded Predator-Prey Model</w:t>
       </w:r>
       <w:r>
         <w:rPr>
-          <w:rFonts w:ascii="Times New Roman" w:eastAsia="Times New Roman" w:hAnsi="Times New Roman" w:cs="Times New Roman"/>
-          <w:color w:val="000000"/>
-          <w:sz w:val="36"/>
-          <w:szCs w:val="36"/>
+          <w:rFonts w:ascii="Garamond" w:eastAsia="Times New Roman" w:hAnsi="Garamond" w:cs="Times New Roman"/>
+          <w:color w:val="000000"/>
+          <w:sz w:val="32"/>
+          <w:szCs w:val="32"/>
           <w:u w:val="single"/>
         </w:rPr>
         <w:t xml:space="preserve"> GUI</w:t>
@@ -59,14 +59,14 @@
       <w:pPr>
         <w:spacing w:after="0" w:line="240" w:lineRule="auto"/>
         <w:rPr>
-          <w:rFonts w:ascii="Times New Roman" w:eastAsia="Times New Roman" w:hAnsi="Times New Roman" w:cs="Times New Roman"/>
-          <w:sz w:val="24"/>
-          <w:szCs w:val="24"/>
-        </w:rPr>
-      </w:pPr>
-      <w:r>
-        <w:rPr>
-          <w:rFonts w:ascii="Times New Roman" w:eastAsia="Times New Roman" w:hAnsi="Times New Roman" w:cs="Times New Roman"/>
+          <w:rFonts w:ascii="Garamond" w:eastAsia="Times New Roman" w:hAnsi="Garamond" w:cs="Times New Roman"/>
+          <w:sz w:val="24"/>
+          <w:szCs w:val="24"/>
+        </w:rPr>
+      </w:pPr>
+      <w:r>
+        <w:rPr>
+          <w:rFonts w:ascii="Garamond" w:eastAsia="Times New Roman" w:hAnsi="Garamond" w:cs="Times New Roman"/>
           <w:color w:val="000000"/>
           <w:sz w:val="24"/>
           <w:szCs w:val="24"/>
@@ -75,7 +75,7 @@
       </w:r>
       <w:r>
         <w:rPr>
-          <w:rFonts w:ascii="Times New Roman" w:eastAsia="Times New Roman" w:hAnsi="Times New Roman" w:cs="Times New Roman"/>
+          <w:rFonts w:ascii="Garamond" w:eastAsia="Times New Roman" w:hAnsi="Garamond" w:cs="Times New Roman"/>
           <w:color w:val="000000"/>
           <w:sz w:val="24"/>
           <w:szCs w:val="24"/>
@@ -85,7 +85,7 @@
       <w:proofErr w:type="spellStart"/>
       <w:r>
         <w:rPr>
-          <w:rFonts w:ascii="Times New Roman" w:eastAsia="Times New Roman" w:hAnsi="Times New Roman" w:cs="Times New Roman"/>
+          <w:rFonts w:ascii="Garamond" w:eastAsia="Times New Roman" w:hAnsi="Garamond" w:cs="Times New Roman"/>
           <w:i/>
           <w:iCs/>
           <w:color w:val="000000"/>
@@ -97,7 +97,7 @@
       <w:proofErr w:type="spellEnd"/>
       <w:r>
         <w:rPr>
-          <w:rFonts w:ascii="Times New Roman" w:eastAsia="Times New Roman" w:hAnsi="Times New Roman" w:cs="Times New Roman"/>
+          <w:rFonts w:ascii="Garamond" w:eastAsia="Times New Roman" w:hAnsi="Garamond" w:cs="Times New Roman"/>
           <w:i/>
           <w:iCs/>
           <w:color w:val="000000"/>
@@ -108,7 +108,7 @@
       </w:r>
       <w:r>
         <w:rPr>
-          <w:rFonts w:ascii="Times New Roman" w:eastAsia="Times New Roman" w:hAnsi="Times New Roman" w:cs="Times New Roman"/>
+          <w:rFonts w:ascii="Garamond" w:eastAsia="Times New Roman" w:hAnsi="Garamond" w:cs="Times New Roman"/>
           <w:color w:val="000000"/>
           <w:sz w:val="24"/>
           <w:szCs w:val="24"/>
@@ -120,24 +120,24 @@
       <w:pPr>
         <w:spacing w:after="0" w:line="240" w:lineRule="auto"/>
         <w:rPr>
-          <w:rFonts w:ascii="Times New Roman" w:eastAsia="Times New Roman" w:hAnsi="Times New Roman" w:cs="Times New Roman"/>
-          <w:sz w:val="24"/>
-          <w:szCs w:val="24"/>
-        </w:rPr>
-      </w:pPr>
-    </w:p>
-    <w:p>
-      <w:pPr>
-        <w:spacing w:after="0" w:line="240" w:lineRule="auto"/>
-        <w:rPr>
-          <w:rFonts w:ascii="Times New Roman" w:eastAsia="Times New Roman" w:hAnsi="Times New Roman" w:cs="Times New Roman"/>
-          <w:sz w:val="24"/>
-          <w:szCs w:val="24"/>
-        </w:rPr>
-      </w:pPr>
-      <w:r>
-        <w:rPr>
-          <w:rFonts w:ascii="Times New Roman" w:eastAsia="Times New Roman" w:hAnsi="Times New Roman" w:cs="Times New Roman"/>
+          <w:rFonts w:ascii="Garamond" w:eastAsia="Times New Roman" w:hAnsi="Garamond" w:cs="Times New Roman"/>
+          <w:sz w:val="24"/>
+          <w:szCs w:val="24"/>
+        </w:rPr>
+      </w:pPr>
+    </w:p>
+    <w:p>
+      <w:pPr>
+        <w:spacing w:after="0" w:line="240" w:lineRule="auto"/>
+        <w:rPr>
+          <w:rFonts w:ascii="Garamond" w:eastAsia="Times New Roman" w:hAnsi="Garamond" w:cs="Times New Roman"/>
+          <w:sz w:val="24"/>
+          <w:szCs w:val="24"/>
+        </w:rPr>
+      </w:pPr>
+      <w:r>
+        <w:rPr>
+          <w:rFonts w:ascii="Garamond" w:eastAsia="Times New Roman" w:hAnsi="Garamond" w:cs="Times New Roman"/>
           <w:color w:val="000000"/>
           <w:sz w:val="24"/>
           <w:szCs w:val="24"/>
@@ -147,7 +147,7 @@
       <w:proofErr w:type="spellStart"/>
       <w:r>
         <w:rPr>
-          <w:rFonts w:ascii="Times New Roman" w:eastAsia="Times New Roman" w:hAnsi="Times New Roman" w:cs="Times New Roman"/>
+          <w:rFonts w:ascii="Garamond" w:eastAsia="Times New Roman" w:hAnsi="Garamond" w:cs="Times New Roman"/>
           <w:i/>
           <w:iCs/>
           <w:color w:val="000000"/>
@@ -159,7 +159,7 @@
       <w:proofErr w:type="spellEnd"/>
       <w:r>
         <w:rPr>
-          <w:rFonts w:ascii="Times New Roman" w:eastAsia="Times New Roman" w:hAnsi="Times New Roman" w:cs="Times New Roman"/>
+          <w:rFonts w:ascii="Garamond" w:eastAsia="Times New Roman" w:hAnsi="Garamond" w:cs="Times New Roman"/>
           <w:i/>
           <w:iCs/>
           <w:color w:val="000000"/>
@@ -170,7 +170,7 @@
       </w:r>
       <w:r>
         <w:rPr>
-          <w:rFonts w:ascii="Times New Roman" w:eastAsia="Times New Roman" w:hAnsi="Times New Roman" w:cs="Times New Roman"/>
+          <w:rFonts w:ascii="Garamond" w:eastAsia="Times New Roman" w:hAnsi="Garamond" w:cs="Times New Roman"/>
           <w:color w:val="000000"/>
           <w:sz w:val="24"/>
           <w:szCs w:val="24"/>
@@ -180,7 +180,7 @@
       <w:proofErr w:type="gramStart"/>
       <w:r>
         <w:rPr>
-          <w:rFonts w:ascii="Times New Roman" w:eastAsia="Times New Roman" w:hAnsi="Times New Roman" w:cs="Times New Roman"/>
+          <w:rFonts w:ascii="Garamond" w:eastAsia="Times New Roman" w:hAnsi="Garamond" w:cs="Times New Roman"/>
           <w:color w:val="000000"/>
           <w:sz w:val="24"/>
           <w:szCs w:val="24"/>
@@ -190,7 +190,7 @@
       <w:proofErr w:type="gramEnd"/>
       <w:r>
         <w:rPr>
-          <w:rFonts w:ascii="Times New Roman" w:eastAsia="Times New Roman" w:hAnsi="Times New Roman" w:cs="Times New Roman"/>
+          <w:rFonts w:ascii="Garamond" w:eastAsia="Times New Roman" w:hAnsi="Garamond" w:cs="Times New Roman"/>
           <w:color w:val="000000"/>
           <w:sz w:val="24"/>
           <w:szCs w:val="24"/>
@@ -200,7 +200,7 @@
       </w:r>
       <w:r>
         <w:rPr>
-          <w:rFonts w:ascii="Times New Roman" w:eastAsia="Times New Roman" w:hAnsi="Times New Roman" w:cs="Times New Roman"/>
+          <w:rFonts w:ascii="Garamond" w:eastAsia="Times New Roman" w:hAnsi="Garamond" w:cs="Times New Roman"/>
           <w:color w:val="000000"/>
           <w:sz w:val="24"/>
           <w:szCs w:val="24"/>
@@ -211,7 +211,7 @@
       <w:proofErr w:type="gramStart"/>
       <w:r>
         <w:rPr>
-          <w:rFonts w:ascii="Times New Roman" w:eastAsia="Times New Roman" w:hAnsi="Times New Roman" w:cs="Times New Roman"/>
+          <w:rFonts w:ascii="Garamond" w:eastAsia="Times New Roman" w:hAnsi="Garamond" w:cs="Times New Roman"/>
           <w:color w:val="000000"/>
           <w:sz w:val="24"/>
           <w:szCs w:val="24"/>
@@ -221,7 +221,7 @@
       <w:proofErr w:type="gramEnd"/>
       <w:r>
         <w:rPr>
-          <w:rFonts w:ascii="Times New Roman" w:eastAsia="Times New Roman" w:hAnsi="Times New Roman" w:cs="Times New Roman"/>
+          <w:rFonts w:ascii="Garamond" w:eastAsia="Times New Roman" w:hAnsi="Garamond" w:cs="Times New Roman"/>
           <w:color w:val="000000"/>
           <w:sz w:val="24"/>
           <w:szCs w:val="24"/>
@@ -233,24 +233,24 @@
       <w:pPr>
         <w:spacing w:after="0" w:line="240" w:lineRule="auto"/>
         <w:rPr>
-          <w:rFonts w:ascii="Times New Roman" w:eastAsia="Times New Roman" w:hAnsi="Times New Roman" w:cs="Times New Roman"/>
-          <w:sz w:val="24"/>
-          <w:szCs w:val="24"/>
-        </w:rPr>
-      </w:pPr>
-    </w:p>
-    <w:p>
-      <w:pPr>
-        <w:spacing w:after="0" w:line="240" w:lineRule="auto"/>
-        <w:rPr>
-          <w:rFonts w:ascii="Times New Roman" w:eastAsia="Times New Roman" w:hAnsi="Times New Roman" w:cs="Times New Roman"/>
-          <w:sz w:val="24"/>
-          <w:szCs w:val="24"/>
-        </w:rPr>
-      </w:pPr>
-      <w:r>
-        <w:rPr>
-          <w:rFonts w:ascii="Times New Roman" w:eastAsia="Times New Roman" w:hAnsi="Times New Roman" w:cs="Times New Roman"/>
+          <w:rFonts w:ascii="Garamond" w:eastAsia="Times New Roman" w:hAnsi="Garamond" w:cs="Times New Roman"/>
+          <w:sz w:val="24"/>
+          <w:szCs w:val="24"/>
+        </w:rPr>
+      </w:pPr>
+    </w:p>
+    <w:p>
+      <w:pPr>
+        <w:spacing w:after="0" w:line="240" w:lineRule="auto"/>
+        <w:rPr>
+          <w:rFonts w:ascii="Garamond" w:eastAsia="Times New Roman" w:hAnsi="Garamond" w:cs="Times New Roman"/>
+          <w:sz w:val="24"/>
+          <w:szCs w:val="24"/>
+        </w:rPr>
+      </w:pPr>
+      <w:r>
+        <w:rPr>
+          <w:rFonts w:ascii="Garamond" w:eastAsia="Times New Roman" w:hAnsi="Garamond" w:cs="Times New Roman"/>
           <w:b/>
           <w:bCs/>
           <w:color w:val="000000"/>
@@ -261,7 +261,7 @@
       </w:r>
       <w:r>
         <w:rPr>
-          <w:rFonts w:ascii="Times New Roman" w:eastAsia="Times New Roman" w:hAnsi="Times New Roman" w:cs="Times New Roman"/>
+          <w:rFonts w:ascii="Garamond" w:eastAsia="Times New Roman" w:hAnsi="Garamond" w:cs="Times New Roman"/>
           <w:b/>
           <w:bCs/>
           <w:color w:val="000000"/>
@@ -275,14 +275,14 @@
       <w:pPr>
         <w:spacing w:after="0" w:line="240" w:lineRule="auto"/>
         <w:rPr>
-          <w:rFonts w:ascii="Times New Roman" w:eastAsia="Times New Roman" w:hAnsi="Times New Roman" w:cs="Times New Roman"/>
-          <w:sz w:val="24"/>
-          <w:szCs w:val="24"/>
-        </w:rPr>
-      </w:pPr>
-      <w:r>
-        <w:rPr>
-          <w:rFonts w:ascii="Times New Roman" w:eastAsia="Times New Roman" w:hAnsi="Times New Roman" w:cs="Times New Roman"/>
+          <w:rFonts w:ascii="Garamond" w:eastAsia="Times New Roman" w:hAnsi="Garamond" w:cs="Times New Roman"/>
+          <w:sz w:val="24"/>
+          <w:szCs w:val="24"/>
+        </w:rPr>
+      </w:pPr>
+      <w:r>
+        <w:rPr>
+          <w:rFonts w:ascii="Garamond" w:eastAsia="Times New Roman" w:hAnsi="Garamond" w:cs="Times New Roman"/>
           <w:b/>
           <w:bCs/>
           <w:color w:val="000000"/>
@@ -295,7 +295,7 @@
       <w:bookmarkEnd w:id="0"/>
       <w:r>
         <w:rPr>
-          <w:rFonts w:ascii="Times New Roman" w:eastAsia="Times New Roman" w:hAnsi="Times New Roman" w:cs="Times New Roman"/>
+          <w:rFonts w:ascii="Garamond" w:eastAsia="Times New Roman" w:hAnsi="Garamond" w:cs="Times New Roman"/>
           <w:b/>
           <w:bCs/>
           <w:color w:val="000000"/>
@@ -309,14 +309,14 @@
       <w:pPr>
         <w:spacing w:after="0" w:line="240" w:lineRule="auto"/>
         <w:rPr>
-          <w:rFonts w:ascii="Times New Roman" w:eastAsia="Times New Roman" w:hAnsi="Times New Roman" w:cs="Times New Roman"/>
-          <w:sz w:val="24"/>
-          <w:szCs w:val="24"/>
-        </w:rPr>
-      </w:pPr>
-      <w:r>
-        <w:rPr>
-          <w:rFonts w:ascii="Times New Roman" w:eastAsia="Times New Roman" w:hAnsi="Times New Roman" w:cs="Times New Roman"/>
+          <w:rFonts w:ascii="Garamond" w:eastAsia="Times New Roman" w:hAnsi="Garamond" w:cs="Times New Roman"/>
+          <w:sz w:val="24"/>
+          <w:szCs w:val="24"/>
+        </w:rPr>
+      </w:pPr>
+      <w:r>
+        <w:rPr>
+          <w:rFonts w:ascii="Garamond" w:eastAsia="Times New Roman" w:hAnsi="Garamond" w:cs="Times New Roman"/>
           <w:b/>
           <w:bCs/>
           <w:color w:val="000000"/>
@@ -330,24 +330,24 @@
       <w:pPr>
         <w:spacing w:after="0" w:line="240" w:lineRule="auto"/>
         <w:rPr>
-          <w:rFonts w:ascii="Times New Roman" w:eastAsia="Times New Roman" w:hAnsi="Times New Roman" w:cs="Times New Roman"/>
-          <w:sz w:val="24"/>
-          <w:szCs w:val="24"/>
-        </w:rPr>
-      </w:pPr>
-    </w:p>
-    <w:p>
-      <w:pPr>
-        <w:spacing w:after="0" w:line="240" w:lineRule="auto"/>
-        <w:rPr>
-          <w:rFonts w:ascii="Times New Roman" w:eastAsia="Times New Roman" w:hAnsi="Times New Roman" w:cs="Times New Roman"/>
-          <w:sz w:val="24"/>
-          <w:szCs w:val="24"/>
-        </w:rPr>
-      </w:pPr>
-      <w:r>
-        <w:rPr>
-          <w:rFonts w:ascii="Times New Roman" w:eastAsia="Times New Roman" w:hAnsi="Times New Roman" w:cs="Times New Roman"/>
+          <w:rFonts w:ascii="Garamond" w:eastAsia="Times New Roman" w:hAnsi="Garamond" w:cs="Times New Roman"/>
+          <w:sz w:val="24"/>
+          <w:szCs w:val="24"/>
+        </w:rPr>
+      </w:pPr>
+    </w:p>
+    <w:p>
+      <w:pPr>
+        <w:spacing w:after="0" w:line="240" w:lineRule="auto"/>
+        <w:rPr>
+          <w:rFonts w:ascii="Garamond" w:eastAsia="Times New Roman" w:hAnsi="Garamond" w:cs="Times New Roman"/>
+          <w:sz w:val="24"/>
+          <w:szCs w:val="24"/>
+        </w:rPr>
+      </w:pPr>
+      <w:r>
+        <w:rPr>
+          <w:rFonts w:ascii="Garamond" w:eastAsia="Times New Roman" w:hAnsi="Garamond" w:cs="Times New Roman"/>
           <w:color w:val="000000"/>
           <w:sz w:val="24"/>
           <w:szCs w:val="24"/>
@@ -357,7 +357,7 @@
       <w:proofErr w:type="spellStart"/>
       <w:r>
         <w:rPr>
-          <w:rFonts w:ascii="Times New Roman" w:eastAsia="Times New Roman" w:hAnsi="Times New Roman" w:cs="Times New Roman"/>
+          <w:rFonts w:ascii="Garamond" w:eastAsia="Times New Roman" w:hAnsi="Garamond" w:cs="Times New Roman"/>
           <w:i/>
           <w:iCs/>
           <w:color w:val="000000"/>
@@ -369,7 +369,7 @@
       <w:proofErr w:type="spellEnd"/>
       <w:r>
         <w:rPr>
-          <w:rFonts w:ascii="Times New Roman" w:eastAsia="Times New Roman" w:hAnsi="Times New Roman" w:cs="Times New Roman"/>
+          <w:rFonts w:ascii="Garamond" w:eastAsia="Times New Roman" w:hAnsi="Garamond" w:cs="Times New Roman"/>
           <w:i/>
           <w:iCs/>
           <w:color w:val="000000"/>
@@ -380,7 +380,7 @@
       </w:r>
       <w:r>
         <w:rPr>
-          <w:rFonts w:ascii="Times New Roman" w:eastAsia="Times New Roman" w:hAnsi="Times New Roman" w:cs="Times New Roman"/>
+          <w:rFonts w:ascii="Garamond" w:eastAsia="Times New Roman" w:hAnsi="Garamond" w:cs="Times New Roman"/>
           <w:color w:val="000000"/>
           <w:sz w:val="24"/>
           <w:szCs w:val="24"/>
@@ -393,21 +393,21 @@
         <w:spacing w:after="0" w:line="240" w:lineRule="auto"/>
         <w:jc w:val="center"/>
         <w:rPr>
-          <w:rFonts w:ascii="Times New Roman" w:eastAsia="Times New Roman" w:hAnsi="Times New Roman" w:cs="Times New Roman"/>
-          <w:sz w:val="24"/>
-          <w:szCs w:val="24"/>
-        </w:rPr>
-      </w:pPr>
-      <w:r>
-        <w:rPr>
-          <w:rFonts w:ascii="Times New Roman" w:eastAsia="Times New Roman" w:hAnsi="Times New Roman" w:cs="Times New Roman"/>
+          <w:rFonts w:ascii="Garamond" w:eastAsia="Times New Roman" w:hAnsi="Garamond" w:cs="Times New Roman"/>
+          <w:sz w:val="24"/>
+          <w:szCs w:val="24"/>
+        </w:rPr>
+      </w:pPr>
+      <w:r>
+        <w:rPr>
+          <w:rFonts w:ascii="Garamond" w:eastAsia="Times New Roman" w:hAnsi="Garamond" w:cs="Times New Roman"/>
           <w:noProof/>
           <w:color w:val="000000"/>
           <w:sz w:val="24"/>
           <w:szCs w:val="24"/>
         </w:rPr>
         <w:drawing>
-          <wp:anchor distT="0" distB="0" distL="114300" distR="114300" simplePos="0" relativeHeight="251658240" behindDoc="0" locked="0" layoutInCell="1" allowOverlap="1" wp14:anchorId="62C72953" wp14:editId="0D89422D">
+          <wp:anchor distT="0" distB="0" distL="114300" distR="114300" simplePos="0" relativeHeight="251658240" behindDoc="0" locked="0" layoutInCell="1" allowOverlap="1">
             <wp:simplePos x="0" y="0"/>
             <wp:positionH relativeFrom="column">
               <wp:posOffset>4204216</wp:posOffset>
@@ -432,10 +432,10 @@
                     </pic:cNvPicPr>
                   </pic:nvPicPr>
                   <pic:blipFill>
-                    <a:blip r:embed="rId5">
+                    <a:blip r:embed="rId4" cstate="print">
                       <a:extLst>
                         <a:ext uri="{28A0092B-C50C-407E-A947-70E740481C1C}">
-                          <a14:useLocalDpi xmlns:a14="http://schemas.microsoft.com/office/drawing/2010/main" val="0"/>
+                          <a14:useLocalDpi xmlns:a14="http://schemas.microsoft.com/office/drawing/2010/main" xmlns:wps="http://schemas.microsoft.com/office/word/2010/wordprocessingShape" xmlns:wpi="http://schemas.microsoft.com/office/word/2010/wordprocessingInk" xmlns:wpg="http://schemas.microsoft.com/office/word/2010/wordprocessingGroup" xmlns:w14="http://schemas.microsoft.com/office/word/2010/wordml" xmlns:w="http://schemas.openxmlformats.org/wordprocessingml/2006/main" xmlns:w10="urn:schemas-microsoft-com:office:word" xmlns:wp14="http://schemas.microsoft.com/office/word/2010/wordprocessingDrawing" xmlns:v="urn:schemas-microsoft-com:vml" xmlns:o="urn:schemas-microsoft-com:office:office" xmlns:mc="http://schemas.openxmlformats.org/markup-compatibility/2006" xmlns:wpc="http://schemas.microsoft.com/office/word/2010/wordprocessingCanvas" xmlns="" val="0"/>
                         </a:ext>
                       </a:extLst>
                     </a:blip>
@@ -460,27 +460,21 @@
                 </pic:pic>
               </a:graphicData>
             </a:graphic>
-            <wp14:sizeRelH relativeFrom="page">
-              <wp14:pctWidth>0</wp14:pctWidth>
-            </wp14:sizeRelH>
-            <wp14:sizeRelV relativeFrom="page">
-              <wp14:pctHeight>0</wp14:pctHeight>
-            </wp14:sizeRelV>
           </wp:anchor>
         </w:drawing>
       </w:r>
       <w:r>
         <w:rPr>
-          <w:rFonts w:ascii="Times New Roman" w:eastAsia="Times New Roman" w:hAnsi="Times New Roman" w:cs="Times New Roman"/>
+          <w:rFonts w:ascii="Garamond" w:eastAsia="Times New Roman" w:hAnsi="Garamond" w:cs="Times New Roman"/>
           <w:noProof/>
           <w:color w:val="000000"/>
           <w:sz w:val="24"/>
           <w:szCs w:val="24"/>
         </w:rPr>
         <w:drawing>
-          <wp:inline distT="0" distB="0" distL="0" distR="0" wp14:anchorId="65BC76D6" wp14:editId="0A27DC51">
-            <wp:extent cx="1611526" cy="669851"/>
-            <wp:effectExtent l="0" t="0" r="8255" b="0"/>
+          <wp:inline distT="0" distB="0" distL="0" distR="0">
+            <wp:extent cx="1552353" cy="645255"/>
+            <wp:effectExtent l="19050" t="0" r="0" b="0"/>
             <wp:docPr id="2" name="Picture 2" descr="https://lh3.googleusercontent.com/VhOSc21bBAJelWKQqeGORpKH_hkzZTWXkU3qui1rJ84oDq5PVdrQ8QT7X-ohNl7HRX2Gg3STT9_IEU9Un-KeWE-1Fu62jZiMtoTQmrJnHGA61Y45RT7eZnPGPMqKdFpcnA"/>
             <wp:cNvGraphicFramePr>
               <a:graphicFrameLocks xmlns:a="http://schemas.openxmlformats.org/drawingml/2006/main" noChangeAspect="1"/>
@@ -495,10 +489,10 @@
                     </pic:cNvPicPr>
                   </pic:nvPicPr>
                   <pic:blipFill>
-                    <a:blip r:embed="rId6">
+                    <a:blip r:embed="rId5" cstate="print">
                       <a:extLst>
                         <a:ext uri="{28A0092B-C50C-407E-A947-70E740481C1C}">
-                          <a14:useLocalDpi xmlns:a14="http://schemas.microsoft.com/office/drawing/2010/main" val="0"/>
+                          <a14:useLocalDpi xmlns:a14="http://schemas.microsoft.com/office/drawing/2010/main" xmlns:wps="http://schemas.microsoft.com/office/word/2010/wordprocessingShape" xmlns:wpi="http://schemas.microsoft.com/office/word/2010/wordprocessingInk" xmlns:wpg="http://schemas.microsoft.com/office/word/2010/wordprocessingGroup" xmlns:w14="http://schemas.microsoft.com/office/word/2010/wordml" xmlns:w="http://schemas.openxmlformats.org/wordprocessingml/2006/main" xmlns:w10="urn:schemas-microsoft-com:office:word" xmlns:wp14="http://schemas.microsoft.com/office/word/2010/wordprocessingDrawing" xmlns:v="urn:schemas-microsoft-com:vml" xmlns:o="urn:schemas-microsoft-com:office:office" xmlns:mc="http://schemas.openxmlformats.org/markup-compatibility/2006" xmlns:wpc="http://schemas.microsoft.com/office/word/2010/wordprocessingCanvas" xmlns="" val="0"/>
                         </a:ext>
                       </a:extLst>
                     </a:blip>
@@ -510,7 +504,7 @@
                   <pic:spPr bwMode="auto">
                     <a:xfrm>
                       <a:off x="0" y="0"/>
-                      <a:ext cx="1611526" cy="669851"/>
+                      <a:ext cx="1555861" cy="646713"/>
                     </a:xfrm>
                     <a:prstGeom prst="rect">
                       <a:avLst/>
@@ -528,7 +522,7 @@
       </w:r>
       <w:r>
         <w:rPr>
-          <w:rFonts w:ascii="Times New Roman" w:eastAsia="Times New Roman" w:hAnsi="Times New Roman" w:cs="Times New Roman"/>
+          <w:rFonts w:ascii="Garamond" w:eastAsia="Times New Roman" w:hAnsi="Garamond" w:cs="Times New Roman"/>
           <w:color w:val="000000"/>
           <w:sz w:val="24"/>
           <w:szCs w:val="24"/>
@@ -540,14 +534,14 @@
       <w:pPr>
         <w:spacing w:after="0" w:line="240" w:lineRule="auto"/>
         <w:rPr>
-          <w:rFonts w:ascii="Times New Roman" w:eastAsia="Times New Roman" w:hAnsi="Times New Roman" w:cs="Times New Roman"/>
-          <w:sz w:val="24"/>
-          <w:szCs w:val="24"/>
-        </w:rPr>
-      </w:pPr>
-      <w:r>
-        <w:rPr>
-          <w:rFonts w:ascii="Times New Roman" w:eastAsia="Times New Roman" w:hAnsi="Times New Roman" w:cs="Times New Roman"/>
+          <w:rFonts w:ascii="Garamond" w:eastAsia="Times New Roman" w:hAnsi="Garamond" w:cs="Times New Roman"/>
+          <w:sz w:val="24"/>
+          <w:szCs w:val="24"/>
+        </w:rPr>
+      </w:pPr>
+      <w:r>
+        <w:rPr>
+          <w:rFonts w:ascii="Garamond" w:eastAsia="Times New Roman" w:hAnsi="Garamond" w:cs="Times New Roman"/>
           <w:color w:val="000000"/>
           <w:sz w:val="24"/>
           <w:szCs w:val="24"/>
@@ -559,29 +553,29 @@
       <w:pPr>
         <w:spacing w:after="0" w:line="240" w:lineRule="auto"/>
         <w:rPr>
-          <w:rFonts w:ascii="Times New Roman" w:eastAsia="Times New Roman" w:hAnsi="Times New Roman" w:cs="Times New Roman"/>
-          <w:sz w:val="24"/>
-          <w:szCs w:val="24"/>
-        </w:rPr>
-      </w:pPr>
-    </w:p>
-    <w:p>
-      <w:pPr>
-        <w:spacing w:after="0" w:line="240" w:lineRule="auto"/>
-        <w:rPr>
-          <w:rFonts w:ascii="Times New Roman" w:eastAsia="Times New Roman" w:hAnsi="Times New Roman" w:cs="Times New Roman"/>
-          <w:sz w:val="32"/>
-          <w:szCs w:val="24"/>
-        </w:rPr>
-      </w:pPr>
-      <w:r>
-        <w:rPr>
-          <w:rFonts w:ascii="Times New Roman" w:eastAsia="Times New Roman" w:hAnsi="Times New Roman" w:cs="Times New Roman"/>
+          <w:rFonts w:ascii="Garamond" w:eastAsia="Times New Roman" w:hAnsi="Garamond" w:cs="Times New Roman"/>
+          <w:sz w:val="24"/>
+          <w:szCs w:val="24"/>
+        </w:rPr>
+      </w:pPr>
+    </w:p>
+    <w:p>
+      <w:pPr>
+        <w:spacing w:after="0" w:line="240" w:lineRule="auto"/>
+        <w:rPr>
+          <w:rFonts w:ascii="Garamond" w:eastAsia="Times New Roman" w:hAnsi="Garamond" w:cs="Times New Roman"/>
+          <w:sz w:val="28"/>
+          <w:szCs w:val="28"/>
+        </w:rPr>
+      </w:pPr>
+      <w:r>
+        <w:rPr>
+          <w:rFonts w:ascii="Garamond" w:eastAsia="Times New Roman" w:hAnsi="Garamond" w:cs="Times New Roman"/>
           <w:b/>
           <w:bCs/>
           <w:color w:val="000000"/>
-          <w:sz w:val="32"/>
-          <w:szCs w:val="24"/>
+          <w:sz w:val="28"/>
+          <w:szCs w:val="28"/>
         </w:rPr>
         <w:t>Parameter Inputs</w:t>
       </w:r>
@@ -590,32 +584,23 @@
       <w:pPr>
         <w:spacing w:after="0" w:line="240" w:lineRule="auto"/>
         <w:rPr>
-          <w:rFonts w:ascii="Times New Roman" w:eastAsia="Times New Roman" w:hAnsi="Times New Roman" w:cs="Times New Roman"/>
-          <w:sz w:val="24"/>
-          <w:szCs w:val="24"/>
-        </w:rPr>
-      </w:pPr>
-      <w:r>
-        <w:rPr>
-          <w:rFonts w:ascii="Times New Roman" w:eastAsia="Times New Roman" w:hAnsi="Times New Roman" w:cs="Times New Roman"/>
-          <w:color w:val="000000"/>
-          <w:sz w:val="24"/>
-          <w:szCs w:val="24"/>
-        </w:rPr>
-        <w:t>P</w:t>
-      </w:r>
-      <w:r>
-        <w:rPr>
-          <w:rFonts w:ascii="Times New Roman" w:eastAsia="Times New Roman" w:hAnsi="Times New Roman" w:cs="Times New Roman"/>
-          <w:color w:val="000000"/>
-          <w:sz w:val="24"/>
-          <w:szCs w:val="24"/>
-        </w:rPr>
-        <w:t xml:space="preserve">arameters </w:t>
-      </w:r>
-      <w:r>
-        <w:rPr>
-          <w:rFonts w:ascii="Times New Roman" w:eastAsia="Times New Roman" w:hAnsi="Times New Roman" w:cs="Times New Roman"/>
+          <w:rFonts w:ascii="Garamond" w:eastAsia="Times New Roman" w:hAnsi="Garamond" w:cs="Times New Roman"/>
+          <w:sz w:val="24"/>
+          <w:szCs w:val="24"/>
+        </w:rPr>
+      </w:pPr>
+      <w:r>
+        <w:rPr>
+          <w:rFonts w:ascii="Garamond" w:eastAsia="Times New Roman" w:hAnsi="Garamond" w:cs="Times New Roman"/>
+          <w:color w:val="000000"/>
+          <w:sz w:val="24"/>
+          <w:szCs w:val="24"/>
+        </w:rPr>
+        <w:t xml:space="preserve">Parameters </w:t>
+      </w:r>
+      <w:r>
+        <w:rPr>
+          <w:rFonts w:ascii="Garamond" w:eastAsia="Times New Roman" w:hAnsi="Garamond" w:cs="Times New Roman"/>
           <w:b/>
           <w:color w:val="000000"/>
           <w:sz w:val="24"/>
@@ -625,7 +610,7 @@
       </w:r>
       <w:r>
         <w:rPr>
-          <w:rFonts w:ascii="Times New Roman" w:eastAsia="Times New Roman" w:hAnsi="Times New Roman" w:cs="Times New Roman"/>
+          <w:rFonts w:ascii="Garamond" w:eastAsia="Times New Roman" w:hAnsi="Garamond" w:cs="Times New Roman"/>
           <w:color w:val="000000"/>
           <w:sz w:val="24"/>
           <w:szCs w:val="24"/>
@@ -634,7 +619,7 @@
       </w:r>
       <w:r>
         <w:rPr>
-          <w:rFonts w:ascii="Times New Roman" w:eastAsia="Times New Roman" w:hAnsi="Times New Roman" w:cs="Times New Roman"/>
+          <w:rFonts w:ascii="Garamond" w:eastAsia="Times New Roman" w:hAnsi="Garamond" w:cs="Times New Roman"/>
           <w:b/>
           <w:color w:val="000000"/>
           <w:sz w:val="24"/>
@@ -644,44 +629,26 @@
       </w:r>
       <w:r>
         <w:rPr>
-          <w:rFonts w:ascii="Times New Roman" w:eastAsia="Times New Roman" w:hAnsi="Times New Roman" w:cs="Times New Roman"/>
-          <w:color w:val="000000"/>
-          <w:sz w:val="24"/>
-          <w:szCs w:val="24"/>
-        </w:rPr>
-        <w:t xml:space="preserve"> </w:t>
-      </w:r>
-      <w:r>
-        <w:rPr>
-          <w:rFonts w:ascii="Times New Roman" w:eastAsia="Times New Roman" w:hAnsi="Times New Roman" w:cs="Times New Roman"/>
-          <w:color w:val="000000"/>
-          <w:sz w:val="24"/>
-          <w:szCs w:val="24"/>
-        </w:rPr>
-        <w:t xml:space="preserve">can be input </w:t>
-      </w:r>
-      <w:r>
-        <w:rPr>
-          <w:rFonts w:ascii="Times New Roman" w:eastAsia="Times New Roman" w:hAnsi="Times New Roman" w:cs="Times New Roman"/>
-          <w:color w:val="000000"/>
-          <w:sz w:val="24"/>
-          <w:szCs w:val="24"/>
-        </w:rPr>
-        <w:t>in three ways:</w:t>
-      </w:r>
-    </w:p>
-    <w:p>
-      <w:pPr>
-        <w:spacing w:after="0" w:line="240" w:lineRule="auto"/>
-        <w:rPr>
-          <w:rFonts w:ascii="Times New Roman" w:eastAsia="Times New Roman" w:hAnsi="Times New Roman" w:cs="Times New Roman"/>
-          <w:sz w:val="24"/>
-          <w:szCs w:val="24"/>
-        </w:rPr>
-      </w:pPr>
-      <w:r>
-        <w:rPr>
-          <w:rFonts w:ascii="Times New Roman" w:eastAsia="Times New Roman" w:hAnsi="Times New Roman" w:cs="Times New Roman"/>
+          <w:rFonts w:ascii="Garamond" w:eastAsia="Times New Roman" w:hAnsi="Garamond" w:cs="Times New Roman"/>
+          <w:color w:val="000000"/>
+          <w:sz w:val="24"/>
+          <w:szCs w:val="24"/>
+        </w:rPr>
+        <w:t xml:space="preserve"> can be input in three ways:</w:t>
+      </w:r>
+    </w:p>
+    <w:p>
+      <w:pPr>
+        <w:spacing w:after="0" w:line="240" w:lineRule="auto"/>
+        <w:rPr>
+          <w:rFonts w:ascii="Garamond" w:eastAsia="Times New Roman" w:hAnsi="Garamond" w:cs="Times New Roman"/>
+          <w:sz w:val="24"/>
+          <w:szCs w:val="24"/>
+        </w:rPr>
+      </w:pPr>
+      <w:r>
+        <w:rPr>
+          <w:rFonts w:ascii="Garamond" w:eastAsia="Times New Roman" w:hAnsi="Garamond" w:cs="Times New Roman"/>
           <w:color w:val="000000"/>
           <w:sz w:val="24"/>
           <w:szCs w:val="24"/>
@@ -693,14 +660,14 @@
       <w:pPr>
         <w:spacing w:after="0" w:line="240" w:lineRule="auto"/>
         <w:rPr>
-          <w:rFonts w:ascii="Times New Roman" w:eastAsia="Times New Roman" w:hAnsi="Times New Roman" w:cs="Times New Roman"/>
-          <w:sz w:val="24"/>
-          <w:szCs w:val="24"/>
-        </w:rPr>
-      </w:pPr>
-      <w:r>
-        <w:rPr>
-          <w:rFonts w:ascii="Times New Roman" w:eastAsia="Times New Roman" w:hAnsi="Times New Roman" w:cs="Times New Roman"/>
+          <w:rFonts w:ascii="Garamond" w:eastAsia="Times New Roman" w:hAnsi="Garamond" w:cs="Times New Roman"/>
+          <w:sz w:val="24"/>
+          <w:szCs w:val="24"/>
+        </w:rPr>
+      </w:pPr>
+      <w:r>
+        <w:rPr>
+          <w:rFonts w:ascii="Garamond" w:eastAsia="Times New Roman" w:hAnsi="Garamond" w:cs="Times New Roman"/>
           <w:color w:val="000000"/>
           <w:sz w:val="24"/>
           <w:szCs w:val="24"/>
@@ -712,14 +679,15 @@
       <w:pPr>
         <w:spacing w:after="0" w:line="240" w:lineRule="auto"/>
         <w:rPr>
-          <w:rFonts w:ascii="Times New Roman" w:eastAsia="Times New Roman" w:hAnsi="Times New Roman" w:cs="Times New Roman"/>
-          <w:sz w:val="24"/>
-          <w:szCs w:val="24"/>
-        </w:rPr>
-      </w:pPr>
-      <w:r>
-        <w:rPr>
-          <w:rFonts w:ascii="Times New Roman" w:eastAsia="Times New Roman" w:hAnsi="Times New Roman" w:cs="Times New Roman"/>
+          <w:rFonts w:ascii="Garamond" w:eastAsia="Times New Roman" w:hAnsi="Garamond" w:cs="Times New Roman"/>
+          <w:color w:val="000000"/>
+          <w:sz w:val="24"/>
+          <w:szCs w:val="24"/>
+        </w:rPr>
+      </w:pPr>
+      <w:r>
+        <w:rPr>
+          <w:rFonts w:ascii="Garamond" w:eastAsia="Times New Roman" w:hAnsi="Garamond" w:cs="Times New Roman"/>
           <w:color w:val="000000"/>
           <w:sz w:val="24"/>
           <w:szCs w:val="24"/>
@@ -731,24 +699,53 @@
       <w:pPr>
         <w:spacing w:after="0" w:line="240" w:lineRule="auto"/>
         <w:rPr>
-          <w:rFonts w:ascii="Times New Roman" w:eastAsia="Times New Roman" w:hAnsi="Times New Roman" w:cs="Times New Roman"/>
-          <w:sz w:val="24"/>
-          <w:szCs w:val="24"/>
-        </w:rPr>
-      </w:pPr>
-    </w:p>
-    <w:p>
-      <w:pPr>
-        <w:spacing w:after="0" w:line="240" w:lineRule="auto"/>
-        <w:rPr>
-          <w:rFonts w:ascii="Times New Roman" w:eastAsia="Times New Roman" w:hAnsi="Times New Roman" w:cs="Times New Roman"/>
-          <w:sz w:val="24"/>
-          <w:szCs w:val="24"/>
-        </w:rPr>
-      </w:pPr>
-      <w:r>
-        <w:rPr>
-          <w:rFonts w:ascii="Times New Roman" w:eastAsia="Times New Roman" w:hAnsi="Times New Roman" w:cs="Times New Roman"/>
+          <w:rFonts w:ascii="Garamond" w:eastAsia="Times New Roman" w:hAnsi="Garamond" w:cs="Times New Roman"/>
+          <w:sz w:val="24"/>
+          <w:szCs w:val="24"/>
+        </w:rPr>
+      </w:pPr>
+      <w:r>
+        <w:rPr>
+          <w:rFonts w:ascii="Garamond" w:eastAsia="Times New Roman" w:hAnsi="Garamond" w:cs="Times New Roman"/>
+          <w:color w:val="000000"/>
+          <w:sz w:val="24"/>
+          <w:szCs w:val="24"/>
+        </w:rPr>
+        <w:t>These parameters are limited to values between 0 and 2.</w:t>
+      </w:r>
+      <w:r>
+        <w:rPr>
+          <w:rFonts w:ascii="Garamond" w:eastAsia="Times New Roman" w:hAnsi="Garamond" w:cs="Times New Roman"/>
+          <w:color w:val="000000"/>
+          <w:sz w:val="24"/>
+          <w:szCs w:val="24"/>
+        </w:rPr>
+        <w:t xml:space="preserve"> Try values close to the red line!</w:t>
+      </w:r>
+    </w:p>
+    <w:p>
+      <w:pPr>
+        <w:spacing w:after="0" w:line="240" w:lineRule="auto"/>
+        <w:rPr>
+          <w:rFonts w:ascii="Garamond" w:eastAsia="Times New Roman" w:hAnsi="Garamond" w:cs="Times New Roman"/>
+          <w:sz w:val="24"/>
+          <w:szCs w:val="24"/>
+        </w:rPr>
+      </w:pPr>
+    </w:p>
+    <w:p>
+      <w:pPr>
+        <w:spacing w:after="0" w:line="240" w:lineRule="auto"/>
+        <w:rPr>
+          <w:rFonts w:ascii="Garamond" w:eastAsia="Times New Roman" w:hAnsi="Garamond" w:cs="Times New Roman"/>
+          <w:color w:val="000000"/>
+          <w:sz w:val="24"/>
+          <w:szCs w:val="24"/>
+        </w:rPr>
+      </w:pPr>
+      <w:r>
+        <w:rPr>
+          <w:rFonts w:ascii="Garamond" w:eastAsia="Times New Roman" w:hAnsi="Garamond" w:cs="Times New Roman"/>
           <w:b/>
           <w:color w:val="000000"/>
           <w:sz w:val="24"/>
@@ -758,26 +755,45 @@
       </w:r>
       <w:r>
         <w:rPr>
-          <w:rFonts w:ascii="Times New Roman" w:eastAsia="Times New Roman" w:hAnsi="Times New Roman" w:cs="Times New Roman"/>
-          <w:color w:val="000000"/>
-          <w:sz w:val="24"/>
-          <w:szCs w:val="24"/>
-        </w:rPr>
-        <w:t xml:space="preserve"> and </w:t>
-      </w:r>
-      <w:r>
-        <w:rPr>
-          <w:rFonts w:ascii="Times New Roman" w:eastAsia="Times New Roman" w:hAnsi="Times New Roman" w:cs="Times New Roman"/>
+          <w:rFonts w:ascii="Garamond" w:eastAsia="Times New Roman" w:hAnsi="Garamond" w:cs="Times New Roman"/>
+          <w:color w:val="000000"/>
+          <w:sz w:val="24"/>
+          <w:szCs w:val="24"/>
+        </w:rPr>
+        <w:t xml:space="preserve"> and</w:t>
+      </w:r>
+      <w:r>
+        <w:rPr>
+          <w:rFonts w:ascii="Garamond" w:eastAsia="Times New Roman" w:hAnsi="Garamond" w:cs="Times New Roman"/>
+          <w:color w:val="000000"/>
+          <w:sz w:val="24"/>
+          <w:szCs w:val="24"/>
+        </w:rPr>
+        <w:t xml:space="preserve"> the </w:t>
+      </w:r>
+      <w:r>
+        <w:rPr>
+          <w:rFonts w:ascii="Garamond" w:eastAsia="Times New Roman" w:hAnsi="Garamond" w:cs="Times New Roman"/>
           <w:b/>
           <w:color w:val="000000"/>
           <w:sz w:val="24"/>
           <w:szCs w:val="24"/>
         </w:rPr>
-        <w:t>time spans</w:t>
-      </w:r>
-      <w:r>
-        <w:rPr>
-          <w:rFonts w:ascii="Times New Roman" w:eastAsia="Times New Roman" w:hAnsi="Times New Roman" w:cs="Times New Roman"/>
+        <w:t xml:space="preserve">simulation </w:t>
+      </w:r>
+      <w:r>
+        <w:rPr>
+          <w:rFonts w:ascii="Garamond" w:eastAsia="Times New Roman" w:hAnsi="Garamond" w:cs="Times New Roman"/>
+          <w:b/>
+          <w:color w:val="000000"/>
+          <w:sz w:val="24"/>
+          <w:szCs w:val="24"/>
+        </w:rPr>
+        <w:t>time span</w:t>
+      </w:r>
+      <w:r>
+        <w:rPr>
+          <w:rFonts w:ascii="Garamond" w:eastAsia="Times New Roman" w:hAnsi="Garamond" w:cs="Times New Roman"/>
           <w:color w:val="000000"/>
           <w:sz w:val="24"/>
           <w:szCs w:val="24"/>
@@ -786,7 +802,7 @@
       </w:r>
       <w:r>
         <w:rPr>
-          <w:rFonts w:ascii="Times New Roman" w:eastAsia="Times New Roman" w:hAnsi="Times New Roman" w:cs="Times New Roman"/>
+          <w:rFonts w:ascii="Garamond" w:eastAsia="Times New Roman" w:hAnsi="Garamond" w:cs="Times New Roman"/>
           <w:i/>
           <w:iCs/>
           <w:color w:val="000000"/>
@@ -797,7 +813,7 @@
       </w:r>
       <w:r>
         <w:rPr>
-          <w:rFonts w:ascii="Times New Roman" w:eastAsia="Times New Roman" w:hAnsi="Times New Roman" w:cs="Times New Roman"/>
+          <w:rFonts w:ascii="Garamond" w:eastAsia="Times New Roman" w:hAnsi="Garamond" w:cs="Times New Roman"/>
           <w:color w:val="000000"/>
           <w:sz w:val="24"/>
           <w:szCs w:val="24"/>
@@ -806,7 +822,7 @@
       </w:r>
       <w:r>
         <w:rPr>
-          <w:rFonts w:ascii="Times New Roman" w:eastAsia="Times New Roman" w:hAnsi="Times New Roman" w:cs="Times New Roman"/>
+          <w:rFonts w:ascii="Garamond" w:eastAsia="Times New Roman" w:hAnsi="Garamond" w:cs="Times New Roman"/>
           <w:i/>
           <w:iCs/>
           <w:color w:val="000000"/>
@@ -817,7 +833,7 @@
       </w:r>
       <w:r>
         <w:rPr>
-          <w:rFonts w:ascii="Times New Roman" w:eastAsia="Times New Roman" w:hAnsi="Times New Roman" w:cs="Times New Roman"/>
+          <w:rFonts w:ascii="Garamond" w:eastAsia="Times New Roman" w:hAnsi="Garamond" w:cs="Times New Roman"/>
           <w:color w:val="000000"/>
           <w:sz w:val="24"/>
           <w:szCs w:val="24"/>
@@ -826,7 +842,7 @@
       </w:r>
       <w:r>
         <w:rPr>
-          <w:rFonts w:ascii="Times New Roman" w:eastAsia="Times New Roman" w:hAnsi="Times New Roman" w:cs="Times New Roman"/>
+          <w:rFonts w:ascii="Garamond" w:eastAsia="Times New Roman" w:hAnsi="Garamond" w:cs="Times New Roman"/>
           <w:color w:val="000000"/>
           <w:sz w:val="24"/>
           <w:szCs w:val="24"/>
@@ -835,7 +851,7 @@
       </w:r>
       <w:r>
         <w:rPr>
-          <w:rFonts w:ascii="Times New Roman" w:eastAsia="Times New Roman" w:hAnsi="Times New Roman" w:cs="Times New Roman"/>
+          <w:rFonts w:ascii="Garamond" w:eastAsia="Times New Roman" w:hAnsi="Garamond" w:cs="Times New Roman"/>
           <w:b/>
           <w:color w:val="000000"/>
           <w:sz w:val="24"/>
@@ -845,19 +861,46 @@
       </w:r>
       <w:r>
         <w:rPr>
-          <w:rFonts w:ascii="Times New Roman" w:eastAsia="Times New Roman" w:hAnsi="Times New Roman" w:cs="Times New Roman"/>
-          <w:color w:val="000000"/>
-          <w:sz w:val="24"/>
-          <w:szCs w:val="24"/>
-        </w:rPr>
-        <w:t xml:space="preserve"> can also be input by clicking directly on the phase portrait plot. </w:t>
+          <w:rFonts w:ascii="Garamond" w:eastAsia="Times New Roman" w:hAnsi="Garamond" w:cs="Times New Roman"/>
+          <w:color w:val="000000"/>
+          <w:sz w:val="24"/>
+          <w:szCs w:val="24"/>
+        </w:rPr>
+        <w:t xml:space="preserve"> can also be input by clicking directly on the phase portrait plot.</w:t>
+      </w:r>
+      <w:r>
+        <w:rPr>
+          <w:rFonts w:ascii="Garamond" w:eastAsia="Times New Roman" w:hAnsi="Garamond" w:cs="Times New Roman"/>
+          <w:color w:val="000000"/>
+          <w:sz w:val="24"/>
+          <w:szCs w:val="24"/>
+        </w:rPr>
+        <w:t xml:space="preserve"> The time span is limited to a minimum of 1 and a maximum of 300. The initial populations are limited to a minimum of 0 and a maximum of 10 for each species</w:t>
+      </w:r>
+      <w:r>
+        <w:rPr>
+          <w:rFonts w:ascii="Garamond" w:eastAsia="Times New Roman" w:hAnsi="Garamond" w:cs="Times New Roman"/>
+          <w:color w:val="000000"/>
+          <w:sz w:val="24"/>
+          <w:szCs w:val="24"/>
+        </w:rPr>
+        <w:t xml:space="preserve"> (values between 0 and 1 are recommended)</w:t>
+      </w:r>
+      <w:r>
+        <w:rPr>
+          <w:rFonts w:ascii="Garamond" w:eastAsia="Times New Roman" w:hAnsi="Garamond" w:cs="Times New Roman"/>
+          <w:color w:val="000000"/>
+          <w:sz w:val="24"/>
+          <w:szCs w:val="24"/>
+        </w:rPr>
+        <w:t>.</w:t>
       </w:r>
     </w:p>
     <w:p>
       <w:pPr>
         <w:pStyle w:val="NoSpacing"/>
         <w:rPr>
-          <w:rFonts w:ascii="Times New Roman" w:hAnsi="Times New Roman" w:cs="Times New Roman"/>
+          <w:rFonts w:ascii="Garamond" w:hAnsi="Garamond" w:cs="Times New Roman"/>
           <w:b/>
           <w:sz w:val="28"/>
           <w:szCs w:val="28"/>
@@ -865,16 +908,16 @@
       </w:pPr>
       <w:r>
         <w:rPr>
-          <w:rFonts w:ascii="Times New Roman" w:hAnsi="Times New Roman" w:cs="Times New Roman"/>
+          <w:rFonts w:ascii="Garamond" w:hAnsi="Garamond" w:cs="Times New Roman"/>
           <w:sz w:val="24"/>
         </w:rPr>
         <w:br/>
       </w:r>
       <w:r>
         <w:rPr>
-          <w:rFonts w:ascii="Times New Roman" w:hAnsi="Times New Roman" w:cs="Times New Roman"/>
+          <w:rFonts w:ascii="Garamond" w:hAnsi="Garamond" w:cs="Times New Roman"/>
           <w:b/>
-          <w:sz w:val="32"/>
+          <w:sz w:val="28"/>
           <w:szCs w:val="28"/>
         </w:rPr>
         <w:t>Outputs</w:t>
@@ -884,13 +927,13 @@
       <w:pPr>
         <w:pStyle w:val="NoSpacing"/>
         <w:rPr>
-          <w:rFonts w:ascii="Times New Roman" w:hAnsi="Times New Roman" w:cs="Times New Roman"/>
-          <w:sz w:val="24"/>
-        </w:rPr>
-      </w:pPr>
-      <w:r>
-        <w:rPr>
-          <w:rFonts w:ascii="Times New Roman" w:hAnsi="Times New Roman" w:cs="Times New Roman"/>
+          <w:rFonts w:ascii="Garamond" w:hAnsi="Garamond" w:cs="Times New Roman"/>
+          <w:sz w:val="24"/>
+        </w:rPr>
+      </w:pPr>
+      <w:r>
+        <w:rPr>
+          <w:rFonts w:ascii="Garamond" w:hAnsi="Garamond" w:cs="Times New Roman"/>
           <w:sz w:val="24"/>
         </w:rPr>
         <w:t>All outputs will automatically update upon any change to the input parameters.</w:t>
@@ -900,7 +943,7 @@
       <w:pPr>
         <w:pStyle w:val="NoSpacing"/>
         <w:rPr>
-          <w:rFonts w:ascii="Times New Roman" w:hAnsi="Times New Roman" w:cs="Times New Roman"/>
+          <w:rFonts w:ascii="Garamond" w:hAnsi="Garamond" w:cs="Times New Roman"/>
           <w:sz w:val="24"/>
         </w:rPr>
       </w:pPr>
@@ -909,27 +952,20 @@
       <w:pPr>
         <w:pStyle w:val="NoSpacing"/>
         <w:rPr>
-          <w:rFonts w:ascii="Times New Roman" w:hAnsi="Times New Roman" w:cs="Times New Roman"/>
-          <w:sz w:val="24"/>
-        </w:rPr>
-      </w:pPr>
-      <w:r>
-        <w:rPr>
-          <w:rFonts w:ascii="Times New Roman" w:hAnsi="Times New Roman" w:cs="Times New Roman"/>
-          <w:sz w:val="24"/>
-        </w:rPr>
-        <w:t>The</w:t>
-      </w:r>
-      <w:r>
-        <w:rPr>
-          <w:rFonts w:ascii="Times New Roman" w:hAnsi="Times New Roman" w:cs="Times New Roman"/>
-          <w:sz w:val="24"/>
-        </w:rPr>
-        <w:t xml:space="preserve"> </w:t>
-      </w:r>
-      <w:r>
-        <w:rPr>
-          <w:rFonts w:ascii="Times New Roman" w:hAnsi="Times New Roman" w:cs="Times New Roman"/>
+          <w:rFonts w:ascii="Garamond" w:hAnsi="Garamond" w:cs="Times New Roman"/>
+          <w:sz w:val="24"/>
+        </w:rPr>
+      </w:pPr>
+      <w:r>
+        <w:rPr>
+          <w:rFonts w:ascii="Garamond" w:hAnsi="Garamond" w:cs="Times New Roman"/>
+          <w:sz w:val="24"/>
+        </w:rPr>
+        <w:t xml:space="preserve">The </w:t>
+      </w:r>
+      <w:r>
+        <w:rPr>
+          <w:rFonts w:ascii="Garamond" w:hAnsi="Garamond" w:cs="Times New Roman"/>
           <w:b/>
           <w:sz w:val="24"/>
         </w:rPr>
@@ -937,14 +973,14 @@
       </w:r>
       <w:r>
         <w:rPr>
-          <w:rFonts w:ascii="Times New Roman" w:hAnsi="Times New Roman" w:cs="Times New Roman"/>
+          <w:rFonts w:ascii="Garamond" w:hAnsi="Garamond" w:cs="Times New Roman"/>
           <w:sz w:val="24"/>
         </w:rPr>
         <w:t xml:space="preserve"> and </w:t>
       </w:r>
       <w:r>
         <w:rPr>
-          <w:rFonts w:ascii="Times New Roman" w:hAnsi="Times New Roman" w:cs="Times New Roman"/>
+          <w:rFonts w:ascii="Garamond" w:hAnsi="Garamond" w:cs="Times New Roman"/>
           <w:b/>
           <w:sz w:val="24"/>
         </w:rPr>
@@ -952,21 +988,21 @@
       </w:r>
       <w:r>
         <w:rPr>
-          <w:rFonts w:ascii="Times New Roman" w:hAnsi="Times New Roman" w:cs="Times New Roman"/>
+          <w:rFonts w:ascii="Garamond" w:hAnsi="Garamond" w:cs="Times New Roman"/>
           <w:sz w:val="24"/>
         </w:rPr>
         <w:t xml:space="preserve"> plots reflect the ecosystem developments from the given initial conditions for a duration given by the time span input. </w:t>
       </w:r>
       <w:r>
         <w:rPr>
-          <w:rFonts w:ascii="Times New Roman" w:hAnsi="Times New Roman" w:cs="Times New Roman"/>
+          <w:rFonts w:ascii="Garamond" w:hAnsi="Garamond" w:cs="Times New Roman"/>
           <w:sz w:val="24"/>
         </w:rPr>
         <w:t xml:space="preserve">Red circles on the </w:t>
       </w:r>
       <w:r>
         <w:rPr>
-          <w:rFonts w:ascii="Times New Roman" w:hAnsi="Times New Roman" w:cs="Times New Roman"/>
+          <w:rFonts w:ascii="Garamond" w:hAnsi="Garamond" w:cs="Times New Roman"/>
           <w:b/>
           <w:sz w:val="24"/>
         </w:rPr>
@@ -974,7 +1010,7 @@
       </w:r>
       <w:r>
         <w:rPr>
-          <w:rFonts w:ascii="Times New Roman" w:hAnsi="Times New Roman" w:cs="Times New Roman"/>
+          <w:rFonts w:ascii="Garamond" w:hAnsi="Garamond" w:cs="Times New Roman"/>
           <w:b/>
           <w:i/>
           <w:sz w:val="24"/>
@@ -983,7 +1019,7 @@
       </w:r>
       <w:r>
         <w:rPr>
-          <w:rFonts w:ascii="Times New Roman" w:hAnsi="Times New Roman" w:cs="Times New Roman"/>
+          <w:rFonts w:ascii="Garamond" w:hAnsi="Garamond" w:cs="Times New Roman"/>
           <w:sz w:val="24"/>
         </w:rPr>
         <w:t>indicate fixed points.</w:t>
@@ -993,7 +1029,7 @@
       <w:pPr>
         <w:pStyle w:val="NoSpacing"/>
         <w:rPr>
-          <w:rFonts w:ascii="Times New Roman" w:hAnsi="Times New Roman" w:cs="Times New Roman"/>
+          <w:rFonts w:ascii="Garamond" w:hAnsi="Garamond" w:cs="Times New Roman"/>
           <w:sz w:val="24"/>
         </w:rPr>
       </w:pPr>
@@ -1002,20 +1038,20 @@
       <w:pPr>
         <w:pStyle w:val="NoSpacing"/>
         <w:rPr>
-          <w:rFonts w:ascii="Times New Roman" w:hAnsi="Times New Roman" w:cs="Times New Roman"/>
-          <w:sz w:val="24"/>
-        </w:rPr>
-      </w:pPr>
-      <w:r>
-        <w:rPr>
-          <w:rFonts w:ascii="Times New Roman" w:hAnsi="Times New Roman" w:cs="Times New Roman"/>
+          <w:rFonts w:ascii="Garamond" w:hAnsi="Garamond" w:cs="Times New Roman"/>
+          <w:sz w:val="24"/>
+        </w:rPr>
+      </w:pPr>
+      <w:r>
+        <w:rPr>
+          <w:rFonts w:ascii="Garamond" w:hAnsi="Garamond" w:cs="Times New Roman"/>
           <w:sz w:val="24"/>
         </w:rPr>
         <w:t xml:space="preserve">The </w:t>
       </w:r>
       <w:r>
         <w:rPr>
-          <w:rFonts w:ascii="Times New Roman" w:hAnsi="Times New Roman" w:cs="Times New Roman"/>
+          <w:rFonts w:ascii="Garamond" w:hAnsi="Garamond" w:cs="Times New Roman"/>
           <w:b/>
           <w:sz w:val="24"/>
         </w:rPr>
@@ -1023,77 +1059,77 @@
       </w:r>
       <w:r>
         <w:rPr>
-          <w:rFonts w:ascii="Times New Roman" w:hAnsi="Times New Roman" w:cs="Times New Roman"/>
+          <w:rFonts w:ascii="Garamond" w:hAnsi="Garamond" w:cs="Times New Roman"/>
           <w:sz w:val="24"/>
         </w:rPr>
         <w:t xml:space="preserve"> in the lower left corner of the GUI will display the </w:t>
       </w:r>
       <w:r>
         <w:rPr>
-          <w:rFonts w:ascii="Times New Roman" w:hAnsi="Times New Roman" w:cs="Times New Roman"/>
+          <w:rFonts w:ascii="Garamond" w:hAnsi="Garamond" w:cs="Times New Roman"/>
           <w:sz w:val="24"/>
         </w:rPr>
         <w:t xml:space="preserve">relevant </w:t>
       </w:r>
       <w:r>
         <w:rPr>
-          <w:rFonts w:ascii="Times New Roman" w:hAnsi="Times New Roman" w:cs="Times New Roman"/>
+          <w:rFonts w:ascii="Garamond" w:hAnsi="Garamond" w:cs="Times New Roman"/>
           <w:sz w:val="24"/>
         </w:rPr>
         <w:t>stable point</w:t>
       </w:r>
       <w:r>
         <w:rPr>
-          <w:rFonts w:ascii="Times New Roman" w:hAnsi="Times New Roman" w:cs="Times New Roman"/>
+          <w:rFonts w:ascii="Garamond" w:hAnsi="Garamond" w:cs="Times New Roman"/>
           <w:sz w:val="24"/>
         </w:rPr>
         <w:t xml:space="preserve"> </w:t>
       </w:r>
       <w:r>
         <w:rPr>
-          <w:rFonts w:ascii="Times New Roman" w:hAnsi="Times New Roman" w:cs="Times New Roman"/>
+          <w:rFonts w:ascii="Garamond" w:hAnsi="Garamond" w:cs="Times New Roman"/>
           <w:sz w:val="24"/>
         </w:rPr>
         <w:t>of the system</w:t>
       </w:r>
       <w:r>
         <w:rPr>
-          <w:rFonts w:ascii="Times New Roman" w:hAnsi="Times New Roman" w:cs="Times New Roman"/>
+          <w:rFonts w:ascii="Garamond" w:hAnsi="Garamond" w:cs="Times New Roman"/>
           <w:sz w:val="24"/>
         </w:rPr>
         <w:t xml:space="preserve"> (</w:t>
       </w:r>
       <w:r>
         <w:rPr>
-          <w:rFonts w:ascii="Times New Roman" w:hAnsi="Times New Roman" w:cs="Times New Roman"/>
+          <w:rFonts w:ascii="Garamond" w:hAnsi="Garamond" w:cs="Times New Roman"/>
           <w:sz w:val="24"/>
         </w:rPr>
         <w:t>stable point in the area</w:t>
       </w:r>
       <w:r>
         <w:rPr>
-          <w:rFonts w:ascii="Times New Roman" w:hAnsi="Times New Roman" w:cs="Times New Roman"/>
+          <w:rFonts w:ascii="Garamond" w:hAnsi="Garamond" w:cs="Times New Roman"/>
           <w:sz w:val="24"/>
         </w:rPr>
         <w:t xml:space="preserve"> the system approaches </w:t>
       </w:r>
       <w:r>
         <w:rPr>
-          <w:rFonts w:ascii="Times New Roman" w:hAnsi="Times New Roman" w:cs="Times New Roman"/>
+          <w:rFonts w:ascii="Garamond" w:hAnsi="Garamond" w:cs="Times New Roman"/>
           <w:sz w:val="24"/>
         </w:rPr>
         <w:t>over</w:t>
       </w:r>
       <w:r>
         <w:rPr>
-          <w:rFonts w:ascii="Times New Roman" w:hAnsi="Times New Roman" w:cs="Times New Roman"/>
+          <w:rFonts w:ascii="Garamond" w:hAnsi="Garamond" w:cs="Times New Roman"/>
           <w:sz w:val="24"/>
         </w:rPr>
         <w:t xml:space="preserve"> time)</w:t>
       </w:r>
       <w:r>
         <w:rPr>
-          <w:rFonts w:ascii="Times New Roman" w:hAnsi="Times New Roman" w:cs="Times New Roman"/>
+          <w:rFonts w:ascii="Garamond" w:hAnsi="Garamond" w:cs="Times New Roman"/>
           <w:sz w:val="24"/>
         </w:rPr>
         <w:t xml:space="preserve"> and its stability classification (Stable node, Stable focus, Limit cycle). If a limit cycle is predicted, the GUI will tabulate a predicted approximate limit cycle period based on the parameters, and tabulate the measured limit cycle period. </w:t>
@@ -1103,28 +1139,28 @@
       <w:pPr>
         <w:pStyle w:val="NoSpacing"/>
         <w:rPr>
-          <w:rFonts w:ascii="Times New Roman" w:hAnsi="Times New Roman" w:cs="Times New Roman"/>
-          <w:sz w:val="24"/>
-        </w:rPr>
-      </w:pPr>
-    </w:p>
-    <w:p>
-      <w:pPr>
-        <w:spacing w:after="0" w:line="240" w:lineRule="auto"/>
-        <w:rPr>
-          <w:rFonts w:ascii="Times New Roman" w:eastAsia="Times New Roman" w:hAnsi="Times New Roman" w:cs="Times New Roman"/>
-          <w:sz w:val="32"/>
-          <w:szCs w:val="24"/>
-        </w:rPr>
-      </w:pPr>
-      <w:r>
-        <w:rPr>
-          <w:rFonts w:ascii="Times New Roman" w:eastAsia="Times New Roman" w:hAnsi="Times New Roman" w:cs="Times New Roman"/>
+          <w:rFonts w:ascii="Garamond" w:hAnsi="Garamond" w:cs="Times New Roman"/>
+          <w:sz w:val="24"/>
+        </w:rPr>
+      </w:pPr>
+    </w:p>
+    <w:p>
+      <w:pPr>
+        <w:spacing w:after="0" w:line="240" w:lineRule="auto"/>
+        <w:rPr>
+          <w:rFonts w:ascii="Garamond" w:eastAsia="Times New Roman" w:hAnsi="Garamond" w:cs="Times New Roman"/>
+          <w:sz w:val="28"/>
+          <w:szCs w:val="28"/>
+        </w:rPr>
+      </w:pPr>
+      <w:r>
+        <w:rPr>
+          <w:rFonts w:ascii="Garamond" w:eastAsia="Times New Roman" w:hAnsi="Garamond" w:cs="Times New Roman"/>
           <w:b/>
           <w:bCs/>
           <w:color w:val="000000"/>
-          <w:sz w:val="32"/>
-          <w:szCs w:val="24"/>
+          <w:sz w:val="28"/>
+          <w:szCs w:val="28"/>
         </w:rPr>
         <w:t>Other Features</w:t>
       </w:r>
@@ -1133,37 +1169,35 @@
       <w:pPr>
         <w:spacing w:after="0" w:line="240" w:lineRule="auto"/>
         <w:rPr>
-          <w:rFonts w:ascii="Times New Roman" w:hAnsi="Times New Roman" w:cs="Times New Roman"/>
-        </w:rPr>
-      </w:pPr>
-      <w:r>
-        <w:rPr>
-          <w:rFonts w:ascii="Times New Roman" w:eastAsia="Times New Roman" w:hAnsi="Times New Roman" w:cs="Times New Roman"/>
-          <w:color w:val="000000"/>
-          <w:sz w:val="24"/>
-          <w:szCs w:val="24"/>
-        </w:rPr>
-        <w:t xml:space="preserve">The “Hold Current Axis Limits” box can be checked to stop </w:t>
-      </w:r>
-      <w:proofErr w:type="spellStart"/>
-      <w:r>
-        <w:rPr>
-          <w:rFonts w:ascii="Times New Roman" w:eastAsia="Times New Roman" w:hAnsi="Times New Roman" w:cs="Times New Roman"/>
-          <w:color w:val="000000"/>
-          <w:sz w:val="24"/>
-          <w:szCs w:val="24"/>
-        </w:rPr>
-        <w:t>autosizing</w:t>
-      </w:r>
-      <w:proofErr w:type="spellEnd"/>
-      <w:r>
-        <w:rPr>
-          <w:rFonts w:ascii="Times New Roman" w:eastAsia="Times New Roman" w:hAnsi="Times New Roman" w:cs="Times New Roman"/>
-          <w:color w:val="000000"/>
-          <w:sz w:val="24"/>
-          <w:szCs w:val="24"/>
-        </w:rPr>
-        <w:t xml:space="preserve"> the output graphs. </w:t>
+          <w:rFonts w:ascii="Garamond" w:hAnsi="Garamond" w:cs="Times New Roman"/>
+        </w:rPr>
+      </w:pPr>
+      <w:r>
+        <w:rPr>
+          <w:rFonts w:ascii="Garamond" w:eastAsia="Times New Roman" w:hAnsi="Garamond" w:cs="Times New Roman"/>
+          <w:color w:val="000000"/>
+          <w:sz w:val="24"/>
+          <w:szCs w:val="24"/>
+        </w:rPr>
+        <w:t xml:space="preserve">The “Hold Current Axis Limits” box can be checked to </w:t>
+      </w:r>
+      <w:r>
+        <w:rPr>
+          <w:rFonts w:ascii="Garamond" w:eastAsia="Times New Roman" w:hAnsi="Garamond" w:cs="Times New Roman"/>
+          <w:color w:val="000000"/>
+          <w:sz w:val="24"/>
+          <w:szCs w:val="24"/>
+        </w:rPr>
+        <w:t>preserve the output graphs’ current axis limits if parameters change.</w:t>
+      </w:r>
+      <w:r>
+        <w:rPr>
+          <w:rFonts w:ascii="Garamond" w:eastAsia="Times New Roman" w:hAnsi="Garamond" w:cs="Times New Roman"/>
+          <w:color w:val="000000"/>
+          <w:sz w:val="24"/>
+          <w:szCs w:val="24"/>
+        </w:rPr>
+        <w:t xml:space="preserve"> </w:t>
       </w:r>
     </w:p>
     <w:sectPr>
@@ -1177,7 +1211,7 @@
 </file>
 
 <file path=word/styles.xml><?xml version="1.0" encoding="utf-8"?>
-<w:styles xmlns:mc="http://schemas.openxmlformats.org/markup-compatibility/2006" xmlns:r="http://schemas.openxmlformats.org/officeDocument/2006/relationships" xmlns:w="http://schemas.openxmlformats.org/wordprocessingml/2006/main" xmlns:w14="http://schemas.microsoft.com/office/word/2010/wordml" mc:Ignorable="w14">
+<w:styles xmlns:r="http://schemas.openxmlformats.org/officeDocument/2006/relationships" xmlns:w="http://schemas.openxmlformats.org/wordprocessingml/2006/main">
   <w:docDefaults>
     <w:rPrDefault>
       <w:rPr>
@@ -1335,6 +1369,7 @@
   <w:style w:type="paragraph" w:default="1" w:styleId="Normal">
     <w:name w:val="Normal"/>
     <w:qFormat/>
+    <w:rsid w:val="009502A4"/>
   </w:style>
   <w:style w:type="character" w:default="1" w:styleId="DefaultParagraphFont">
     <w:name w:val="Default Paragraph Font"/>
@@ -1347,6 +1382,7 @@
     <w:uiPriority w:val="99"/>
     <w:semiHidden/>
     <w:unhideWhenUsed/>
+    <w:qFormat/>
     <w:tblPr>
       <w:tblInd w:w="0" w:type="dxa"/>
       <w:tblCellMar>

</xml_diff>

<commit_message>
Limited initial conditions to [0,1]
</commit_message>
<xml_diff>
--- a/E205GettingStarted.docx
+++ b/E205GettingStarted.docx
@@ -1,6 +1,6 @@
 
 <file path=word/document.xml><?xml version="1.0" encoding="utf-8"?>
-<w:document xmlns:ve="http://schemas.openxmlformats.org/markup-compatibility/2006" xmlns:o="urn:schemas-microsoft-com:office:office" xmlns:r="http://schemas.openxmlformats.org/officeDocument/2006/relationships" xmlns:m="http://schemas.openxmlformats.org/officeDocument/2006/math" xmlns:v="urn:schemas-microsoft-com:vml" xmlns:wp="http://schemas.openxmlformats.org/drawingml/2006/wordprocessingDrawing" xmlns:w10="urn:schemas-microsoft-com:office:word" xmlns:w="http://schemas.openxmlformats.org/wordprocessingml/2006/main" xmlns:wne="http://schemas.microsoft.com/office/word/2006/wordml">
+<w:document xmlns:wpc="http://schemas.microsoft.com/office/word/2010/wordprocessingCanvas" xmlns:mc="http://schemas.openxmlformats.org/markup-compatibility/2006" xmlns:o="urn:schemas-microsoft-com:office:office" xmlns:r="http://schemas.openxmlformats.org/officeDocument/2006/relationships" xmlns:m="http://schemas.openxmlformats.org/officeDocument/2006/math" xmlns:v="urn:schemas-microsoft-com:vml" xmlns:wp14="http://schemas.microsoft.com/office/word/2010/wordprocessingDrawing" xmlns:wp="http://schemas.openxmlformats.org/drawingml/2006/wordprocessingDrawing" xmlns:w10="urn:schemas-microsoft-com:office:word" xmlns:w="http://schemas.openxmlformats.org/wordprocessingml/2006/main" xmlns:w14="http://schemas.microsoft.com/office/word/2010/wordml" xmlns:wpg="http://schemas.microsoft.com/office/word/2010/wordprocessingGroup" xmlns:wpi="http://schemas.microsoft.com/office/word/2010/wordprocessingInk" xmlns:wne="http://schemas.microsoft.com/office/word/2006/wordml" xmlns:wps="http://schemas.microsoft.com/office/word/2010/wordprocessingShape" mc:Ignorable="w14 wp14">
   <w:body>
     <w:p>
       <w:pPr>
@@ -82,7 +82,6 @@
         </w:rPr>
         <w:t xml:space="preserve">the </w:t>
       </w:r>
-      <w:proofErr w:type="spellStart"/>
       <w:r>
         <w:rPr>
           <w:rFonts w:ascii="Garamond" w:eastAsia="Times New Roman" w:hAnsi="Garamond" w:cs="Times New Roman"/>
@@ -92,9 +91,46 @@
           <w:sz w:val="24"/>
           <w:szCs w:val="24"/>
         </w:rPr>
-        <w:t>Volterra-Lotka</w:t>
-      </w:r>
-      <w:proofErr w:type="spellEnd"/>
+        <w:t xml:space="preserve">Volterra-Lotka </w:t>
+      </w:r>
+      <w:r>
+        <w:rPr>
+          <w:rFonts w:ascii="Garamond" w:eastAsia="Times New Roman" w:hAnsi="Garamond" w:cs="Times New Roman"/>
+          <w:color w:val="000000"/>
+          <w:sz w:val="24"/>
+          <w:szCs w:val="24"/>
+        </w:rPr>
+        <w:t xml:space="preserve">predator prey model. </w:t>
+      </w:r>
+    </w:p>
+    <w:p>
+      <w:pPr>
+        <w:spacing w:after="0" w:line="240" w:lineRule="auto"/>
+        <w:rPr>
+          <w:rFonts w:ascii="Garamond" w:eastAsia="Times New Roman" w:hAnsi="Garamond" w:cs="Times New Roman"/>
+          <w:sz w:val="24"/>
+          <w:szCs w:val="24"/>
+        </w:rPr>
+      </w:pPr>
+    </w:p>
+    <w:p>
+      <w:pPr>
+        <w:spacing w:after="0" w:line="240" w:lineRule="auto"/>
+        <w:rPr>
+          <w:rFonts w:ascii="Garamond" w:eastAsia="Times New Roman" w:hAnsi="Garamond" w:cs="Times New Roman"/>
+          <w:sz w:val="24"/>
+          <w:szCs w:val="24"/>
+        </w:rPr>
+      </w:pPr>
+      <w:r>
+        <w:rPr>
+          <w:rFonts w:ascii="Garamond" w:eastAsia="Times New Roman" w:hAnsi="Garamond" w:cs="Times New Roman"/>
+          <w:color w:val="000000"/>
+          <w:sz w:val="24"/>
+          <w:szCs w:val="24"/>
+        </w:rPr>
+        <w:t xml:space="preserve">The </w:t>
+      </w:r>
       <w:r>
         <w:rPr>
           <w:rFonts w:ascii="Garamond" w:eastAsia="Times New Roman" w:hAnsi="Garamond" w:cs="Times New Roman"/>
@@ -104,47 +140,150 @@
           <w:sz w:val="24"/>
           <w:szCs w:val="24"/>
         </w:rPr>
-        <w:t xml:space="preserve"> </w:t>
-      </w:r>
-      <w:r>
-        <w:rPr>
-          <w:rFonts w:ascii="Garamond" w:eastAsia="Times New Roman" w:hAnsi="Garamond" w:cs="Times New Roman"/>
-          <w:color w:val="000000"/>
-          <w:sz w:val="24"/>
-          <w:szCs w:val="24"/>
-        </w:rPr>
-        <w:t xml:space="preserve">predator prey model. </w:t>
-      </w:r>
-    </w:p>
-    <w:p>
-      <w:pPr>
-        <w:spacing w:after="0" w:line="240" w:lineRule="auto"/>
-        <w:rPr>
-          <w:rFonts w:ascii="Garamond" w:eastAsia="Times New Roman" w:hAnsi="Garamond" w:cs="Times New Roman"/>
-          <w:sz w:val="24"/>
-          <w:szCs w:val="24"/>
-        </w:rPr>
-      </w:pPr>
-    </w:p>
-    <w:p>
-      <w:pPr>
-        <w:spacing w:after="0" w:line="240" w:lineRule="auto"/>
-        <w:rPr>
-          <w:rFonts w:ascii="Garamond" w:eastAsia="Times New Roman" w:hAnsi="Garamond" w:cs="Times New Roman"/>
-          <w:sz w:val="24"/>
-          <w:szCs w:val="24"/>
-        </w:rPr>
-      </w:pPr>
-      <w:r>
-        <w:rPr>
-          <w:rFonts w:ascii="Garamond" w:eastAsia="Times New Roman" w:hAnsi="Garamond" w:cs="Times New Roman"/>
-          <w:color w:val="000000"/>
-          <w:sz w:val="24"/>
-          <w:szCs w:val="24"/>
-        </w:rPr>
-        <w:t xml:space="preserve">The </w:t>
-      </w:r>
-      <w:proofErr w:type="spellStart"/>
+        <w:t xml:space="preserve">Volterra-Lotka </w:t>
+      </w:r>
+      <w:r>
+        <w:rPr>
+          <w:rFonts w:ascii="Garamond" w:eastAsia="Times New Roman" w:hAnsi="Garamond" w:cs="Times New Roman"/>
+          <w:color w:val="000000"/>
+          <w:sz w:val="24"/>
+          <w:szCs w:val="24"/>
+        </w:rPr>
+        <w:t>predator prey model is the standard model of ecosystem dynamics that assumes:</w:t>
+      </w:r>
+      <w:r>
+        <w:rPr>
+          <w:rFonts w:ascii="Garamond" w:eastAsia="Times New Roman" w:hAnsi="Garamond" w:cs="Times New Roman"/>
+          <w:color w:val="000000"/>
+          <w:sz w:val="24"/>
+          <w:szCs w:val="24"/>
+        </w:rPr>
+        <w:br/>
+        <w:t xml:space="preserve">1. logarithmic population growth rate </w:t>
+      </w:r>
+      <w:r>
+        <w:rPr>
+          <w:rFonts w:ascii="Garamond" w:eastAsia="Times New Roman" w:hAnsi="Garamond" w:cs="Times New Roman"/>
+          <w:color w:val="000000"/>
+          <w:sz w:val="24"/>
+          <w:szCs w:val="24"/>
+        </w:rPr>
+        <w:br/>
+        <w:t xml:space="preserve">2. linear predator growth and prey decline proportional due to predation to the opposing population </w:t>
+      </w:r>
+    </w:p>
+    <w:p>
+      <w:pPr>
+        <w:spacing w:after="0" w:line="240" w:lineRule="auto"/>
+        <w:rPr>
+          <w:rFonts w:ascii="Garamond" w:eastAsia="Times New Roman" w:hAnsi="Garamond" w:cs="Times New Roman"/>
+          <w:sz w:val="24"/>
+          <w:szCs w:val="24"/>
+        </w:rPr>
+      </w:pPr>
+    </w:p>
+    <w:p>
+      <w:pPr>
+        <w:spacing w:after="0" w:line="240" w:lineRule="auto"/>
+        <w:rPr>
+          <w:rFonts w:ascii="Garamond" w:eastAsia="Times New Roman" w:hAnsi="Garamond" w:cs="Times New Roman"/>
+          <w:sz w:val="24"/>
+          <w:szCs w:val="24"/>
+        </w:rPr>
+      </w:pPr>
+      <w:r>
+        <w:rPr>
+          <w:rFonts w:ascii="Garamond" w:eastAsia="Times New Roman" w:hAnsi="Garamond" w:cs="Times New Roman"/>
+          <w:b/>
+          <w:bCs/>
+          <w:color w:val="000000"/>
+          <w:sz w:val="24"/>
+          <w:szCs w:val="24"/>
+        </w:rPr>
+        <w:t>The model</w:t>
+      </w:r>
+      <w:r>
+        <w:rPr>
+          <w:rFonts w:ascii="Garamond" w:eastAsia="Times New Roman" w:hAnsi="Garamond" w:cs="Times New Roman"/>
+          <w:b/>
+          <w:bCs/>
+          <w:color w:val="000000"/>
+          <w:sz w:val="24"/>
+          <w:szCs w:val="24"/>
+        </w:rPr>
+        <w:t xml:space="preserve"> expansion adds two additional terms:</w:t>
+      </w:r>
+    </w:p>
+    <w:p>
+      <w:pPr>
+        <w:spacing w:after="0" w:line="240" w:lineRule="auto"/>
+        <w:rPr>
+          <w:rFonts w:ascii="Garamond" w:eastAsia="Times New Roman" w:hAnsi="Garamond" w:cs="Times New Roman"/>
+          <w:sz w:val="24"/>
+          <w:szCs w:val="24"/>
+        </w:rPr>
+      </w:pPr>
+      <w:r>
+        <w:rPr>
+          <w:rFonts w:ascii="Garamond" w:eastAsia="Times New Roman" w:hAnsi="Garamond" w:cs="Times New Roman"/>
+          <w:b/>
+          <w:bCs/>
+          <w:color w:val="000000"/>
+          <w:sz w:val="24"/>
+          <w:szCs w:val="24"/>
+        </w:rPr>
+        <w:t>3. Disease and overcrowding in prey (represented by parameter μ)</w:t>
+      </w:r>
+    </w:p>
+    <w:p>
+      <w:pPr>
+        <w:spacing w:after="0" w:line="240" w:lineRule="auto"/>
+        <w:rPr>
+          <w:rFonts w:ascii="Garamond" w:eastAsia="Times New Roman" w:hAnsi="Garamond" w:cs="Times New Roman"/>
+          <w:sz w:val="24"/>
+          <w:szCs w:val="24"/>
+        </w:rPr>
+      </w:pPr>
+      <w:r>
+        <w:rPr>
+          <w:rFonts w:ascii="Garamond" w:eastAsia="Times New Roman" w:hAnsi="Garamond" w:cs="Times New Roman"/>
+          <w:b/>
+          <w:bCs/>
+          <w:color w:val="000000"/>
+          <w:sz w:val="24"/>
+          <w:szCs w:val="24"/>
+        </w:rPr>
+        <w:t>4. First order time delay for predator growth (represented by parameter σ)</w:t>
+      </w:r>
+    </w:p>
+    <w:p>
+      <w:pPr>
+        <w:spacing w:after="0" w:line="240" w:lineRule="auto"/>
+        <w:rPr>
+          <w:rFonts w:ascii="Garamond" w:eastAsia="Times New Roman" w:hAnsi="Garamond" w:cs="Times New Roman"/>
+          <w:sz w:val="24"/>
+          <w:szCs w:val="24"/>
+        </w:rPr>
+      </w:pPr>
+    </w:p>
+    <w:p>
+      <w:pPr>
+        <w:spacing w:after="0" w:line="240" w:lineRule="auto"/>
+        <w:rPr>
+          <w:rFonts w:ascii="Garamond" w:eastAsia="Times New Roman" w:hAnsi="Garamond" w:cs="Times New Roman"/>
+          <w:sz w:val="24"/>
+          <w:szCs w:val="24"/>
+        </w:rPr>
+      </w:pPr>
+      <w:r>
+        <w:rPr>
+          <w:rFonts w:ascii="Garamond" w:eastAsia="Times New Roman" w:hAnsi="Garamond" w:cs="Times New Roman"/>
+          <w:color w:val="000000"/>
+          <w:sz w:val="24"/>
+          <w:szCs w:val="24"/>
+        </w:rPr>
+        <w:t xml:space="preserve">The terms we add to the </w:t>
+      </w:r>
       <w:r>
         <w:rPr>
           <w:rFonts w:ascii="Garamond" w:eastAsia="Times New Roman" w:hAnsi="Garamond" w:cs="Times New Roman"/>
@@ -154,229 +293,7 @@
           <w:sz w:val="24"/>
           <w:szCs w:val="24"/>
         </w:rPr>
-        <w:t>Volterra-Lotka</w:t>
-      </w:r>
-      <w:proofErr w:type="spellEnd"/>
-      <w:r>
-        <w:rPr>
-          <w:rFonts w:ascii="Garamond" w:eastAsia="Times New Roman" w:hAnsi="Garamond" w:cs="Times New Roman"/>
-          <w:i/>
-          <w:iCs/>
-          <w:color w:val="000000"/>
-          <w:sz w:val="24"/>
-          <w:szCs w:val="24"/>
-        </w:rPr>
-        <w:t xml:space="preserve"> </w:t>
-      </w:r>
-      <w:r>
-        <w:rPr>
-          <w:rFonts w:ascii="Garamond" w:eastAsia="Times New Roman" w:hAnsi="Garamond" w:cs="Times New Roman"/>
-          <w:color w:val="000000"/>
-          <w:sz w:val="24"/>
-          <w:szCs w:val="24"/>
-        </w:rPr>
-        <w:t>predator prey model is the standard model of ecosystem dynamics that assumes</w:t>
-      </w:r>
-      <w:proofErr w:type="gramStart"/>
-      <w:r>
-        <w:rPr>
-          <w:rFonts w:ascii="Garamond" w:eastAsia="Times New Roman" w:hAnsi="Garamond" w:cs="Times New Roman"/>
-          <w:color w:val="000000"/>
-          <w:sz w:val="24"/>
-          <w:szCs w:val="24"/>
-        </w:rPr>
-        <w:t>:</w:t>
-      </w:r>
-      <w:proofErr w:type="gramEnd"/>
-      <w:r>
-        <w:rPr>
-          <w:rFonts w:ascii="Garamond" w:eastAsia="Times New Roman" w:hAnsi="Garamond" w:cs="Times New Roman"/>
-          <w:color w:val="000000"/>
-          <w:sz w:val="24"/>
-          <w:szCs w:val="24"/>
-        </w:rPr>
-        <w:br/>
-        <w:t xml:space="preserve">1. logarithmic population growth rate </w:t>
-      </w:r>
-      <w:r>
-        <w:rPr>
-          <w:rFonts w:ascii="Garamond" w:eastAsia="Times New Roman" w:hAnsi="Garamond" w:cs="Times New Roman"/>
-          <w:color w:val="000000"/>
-          <w:sz w:val="24"/>
-          <w:szCs w:val="24"/>
-        </w:rPr>
-        <w:br/>
-        <w:t xml:space="preserve">2. </w:t>
-      </w:r>
-      <w:proofErr w:type="gramStart"/>
-      <w:r>
-        <w:rPr>
-          <w:rFonts w:ascii="Garamond" w:eastAsia="Times New Roman" w:hAnsi="Garamond" w:cs="Times New Roman"/>
-          <w:color w:val="000000"/>
-          <w:sz w:val="24"/>
-          <w:szCs w:val="24"/>
-        </w:rPr>
-        <w:t>linear</w:t>
-      </w:r>
-      <w:proofErr w:type="gramEnd"/>
-      <w:r>
-        <w:rPr>
-          <w:rFonts w:ascii="Garamond" w:eastAsia="Times New Roman" w:hAnsi="Garamond" w:cs="Times New Roman"/>
-          <w:color w:val="000000"/>
-          <w:sz w:val="24"/>
-          <w:szCs w:val="24"/>
-        </w:rPr>
-        <w:t xml:space="preserve"> predator growth and prey decline proportional due to predation to the opposing population </w:t>
-      </w:r>
-    </w:p>
-    <w:p>
-      <w:pPr>
-        <w:spacing w:after="0" w:line="240" w:lineRule="auto"/>
-        <w:rPr>
-          <w:rFonts w:ascii="Garamond" w:eastAsia="Times New Roman" w:hAnsi="Garamond" w:cs="Times New Roman"/>
-          <w:sz w:val="24"/>
-          <w:szCs w:val="24"/>
-        </w:rPr>
-      </w:pPr>
-    </w:p>
-    <w:p>
-      <w:pPr>
-        <w:spacing w:after="0" w:line="240" w:lineRule="auto"/>
-        <w:rPr>
-          <w:rFonts w:ascii="Garamond" w:eastAsia="Times New Roman" w:hAnsi="Garamond" w:cs="Times New Roman"/>
-          <w:sz w:val="24"/>
-          <w:szCs w:val="24"/>
-        </w:rPr>
-      </w:pPr>
-      <w:r>
-        <w:rPr>
-          <w:rFonts w:ascii="Garamond" w:eastAsia="Times New Roman" w:hAnsi="Garamond" w:cs="Times New Roman"/>
-          <w:b/>
-          <w:bCs/>
-          <w:color w:val="000000"/>
-          <w:sz w:val="24"/>
-          <w:szCs w:val="24"/>
-        </w:rPr>
-        <w:t>The model</w:t>
-      </w:r>
-      <w:r>
-        <w:rPr>
-          <w:rFonts w:ascii="Garamond" w:eastAsia="Times New Roman" w:hAnsi="Garamond" w:cs="Times New Roman"/>
-          <w:b/>
-          <w:bCs/>
-          <w:color w:val="000000"/>
-          <w:sz w:val="24"/>
-          <w:szCs w:val="24"/>
-        </w:rPr>
-        <w:t xml:space="preserve"> expansion adds two additional terms:</w:t>
-      </w:r>
-    </w:p>
-    <w:p>
-      <w:pPr>
-        <w:spacing w:after="0" w:line="240" w:lineRule="auto"/>
-        <w:rPr>
-          <w:rFonts w:ascii="Garamond" w:eastAsia="Times New Roman" w:hAnsi="Garamond" w:cs="Times New Roman"/>
-          <w:sz w:val="24"/>
-          <w:szCs w:val="24"/>
-        </w:rPr>
-      </w:pPr>
-      <w:r>
-        <w:rPr>
-          <w:rFonts w:ascii="Garamond" w:eastAsia="Times New Roman" w:hAnsi="Garamond" w:cs="Times New Roman"/>
-          <w:b/>
-          <w:bCs/>
-          <w:color w:val="000000"/>
-          <w:sz w:val="24"/>
-          <w:szCs w:val="24"/>
-        </w:rPr>
-        <w:t>3. Disease and overcrowding in prey (represented by paramete</w:t>
-      </w:r>
-      <w:bookmarkStart w:id="0" w:name="_GoBack"/>
-      <w:bookmarkEnd w:id="0"/>
-      <w:r>
-        <w:rPr>
-          <w:rFonts w:ascii="Garamond" w:eastAsia="Times New Roman" w:hAnsi="Garamond" w:cs="Times New Roman"/>
-          <w:b/>
-          <w:bCs/>
-          <w:color w:val="000000"/>
-          <w:sz w:val="24"/>
-          <w:szCs w:val="24"/>
-        </w:rPr>
-        <w:t>r μ)</w:t>
-      </w:r>
-    </w:p>
-    <w:p>
-      <w:pPr>
-        <w:spacing w:after="0" w:line="240" w:lineRule="auto"/>
-        <w:rPr>
-          <w:rFonts w:ascii="Garamond" w:eastAsia="Times New Roman" w:hAnsi="Garamond" w:cs="Times New Roman"/>
-          <w:sz w:val="24"/>
-          <w:szCs w:val="24"/>
-        </w:rPr>
-      </w:pPr>
-      <w:r>
-        <w:rPr>
-          <w:rFonts w:ascii="Garamond" w:eastAsia="Times New Roman" w:hAnsi="Garamond" w:cs="Times New Roman"/>
-          <w:b/>
-          <w:bCs/>
-          <w:color w:val="000000"/>
-          <w:sz w:val="24"/>
-          <w:szCs w:val="24"/>
-        </w:rPr>
-        <w:t>4. First order time delay for predator growth (represented by parameter σ)</w:t>
-      </w:r>
-    </w:p>
-    <w:p>
-      <w:pPr>
-        <w:spacing w:after="0" w:line="240" w:lineRule="auto"/>
-        <w:rPr>
-          <w:rFonts w:ascii="Garamond" w:eastAsia="Times New Roman" w:hAnsi="Garamond" w:cs="Times New Roman"/>
-          <w:sz w:val="24"/>
-          <w:szCs w:val="24"/>
-        </w:rPr>
-      </w:pPr>
-    </w:p>
-    <w:p>
-      <w:pPr>
-        <w:spacing w:after="0" w:line="240" w:lineRule="auto"/>
-        <w:rPr>
-          <w:rFonts w:ascii="Garamond" w:eastAsia="Times New Roman" w:hAnsi="Garamond" w:cs="Times New Roman"/>
-          <w:sz w:val="24"/>
-          <w:szCs w:val="24"/>
-        </w:rPr>
-      </w:pPr>
-      <w:r>
-        <w:rPr>
-          <w:rFonts w:ascii="Garamond" w:eastAsia="Times New Roman" w:hAnsi="Garamond" w:cs="Times New Roman"/>
-          <w:color w:val="000000"/>
-          <w:sz w:val="24"/>
-          <w:szCs w:val="24"/>
-        </w:rPr>
-        <w:t xml:space="preserve">The terms we add to the </w:t>
-      </w:r>
-      <w:proofErr w:type="spellStart"/>
-      <w:r>
-        <w:rPr>
-          <w:rFonts w:ascii="Garamond" w:eastAsia="Times New Roman" w:hAnsi="Garamond" w:cs="Times New Roman"/>
-          <w:i/>
-          <w:iCs/>
-          <w:color w:val="000000"/>
-          <w:sz w:val="24"/>
-          <w:szCs w:val="24"/>
-        </w:rPr>
-        <w:t>Volterra-Lotka</w:t>
-      </w:r>
-      <w:proofErr w:type="spellEnd"/>
-      <w:r>
-        <w:rPr>
-          <w:rFonts w:ascii="Garamond" w:eastAsia="Times New Roman" w:hAnsi="Garamond" w:cs="Times New Roman"/>
-          <w:i/>
-          <w:iCs/>
-          <w:color w:val="000000"/>
-          <w:sz w:val="24"/>
-          <w:szCs w:val="24"/>
-        </w:rPr>
-        <w:t xml:space="preserve"> </w:t>
+        <w:t xml:space="preserve">Volterra-Lotka </w:t>
       </w:r>
       <w:r>
         <w:rPr>
@@ -432,10 +349,10 @@
                     </pic:cNvPicPr>
                   </pic:nvPicPr>
                   <pic:blipFill>
-                    <a:blip r:embed="rId4" cstate="print">
+                    <a:blip r:embed="rId5" cstate="print">
                       <a:extLst>
                         <a:ext uri="{28A0092B-C50C-407E-A947-70E740481C1C}">
-                          <a14:useLocalDpi xmlns:a14="http://schemas.microsoft.com/office/drawing/2010/main" xmlns:wps="http://schemas.microsoft.com/office/word/2010/wordprocessingShape" xmlns:wpi="http://schemas.microsoft.com/office/word/2010/wordprocessingInk" xmlns:wpg="http://schemas.microsoft.com/office/word/2010/wordprocessingGroup" xmlns:w14="http://schemas.microsoft.com/office/word/2010/wordml" xmlns:w="http://schemas.openxmlformats.org/wordprocessingml/2006/main" xmlns:w10="urn:schemas-microsoft-com:office:word" xmlns:wp14="http://schemas.microsoft.com/office/word/2010/wordprocessingDrawing" xmlns:v="urn:schemas-microsoft-com:vml" xmlns:o="urn:schemas-microsoft-com:office:office" xmlns:mc="http://schemas.openxmlformats.org/markup-compatibility/2006" xmlns:wpc="http://schemas.microsoft.com/office/word/2010/wordprocessingCanvas" xmlns="" val="0"/>
+                          <a14:useLocalDpi xmlns:a14="http://schemas.microsoft.com/office/drawing/2010/main" val="0"/>
                         </a:ext>
                       </a:extLst>
                     </a:blip>
@@ -489,10 +406,10 @@
                     </pic:cNvPicPr>
                   </pic:nvPicPr>
                   <pic:blipFill>
-                    <a:blip r:embed="rId5" cstate="print">
+                    <a:blip r:embed="rId6" cstate="print">
                       <a:extLst>
                         <a:ext uri="{28A0092B-C50C-407E-A947-70E740481C1C}">
-                          <a14:useLocalDpi xmlns:a14="http://schemas.microsoft.com/office/drawing/2010/main" xmlns:wps="http://schemas.microsoft.com/office/word/2010/wordprocessingShape" xmlns:wpi="http://schemas.microsoft.com/office/word/2010/wordprocessingInk" xmlns:wpg="http://schemas.microsoft.com/office/word/2010/wordprocessingGroup" xmlns:w14="http://schemas.microsoft.com/office/word/2010/wordml" xmlns:w="http://schemas.openxmlformats.org/wordprocessingml/2006/main" xmlns:w10="urn:schemas-microsoft-com:office:word" xmlns:wp14="http://schemas.microsoft.com/office/word/2010/wordprocessingDrawing" xmlns:v="urn:schemas-microsoft-com:vml" xmlns:o="urn:schemas-microsoft-com:office:office" xmlns:mc="http://schemas.openxmlformats.org/markup-compatibility/2006" xmlns:wpc="http://schemas.microsoft.com/office/word/2010/wordprocessingCanvas" xmlns="" val="0"/>
+                          <a14:useLocalDpi xmlns:a14="http://schemas.microsoft.com/office/drawing/2010/main" val="0"/>
                         </a:ext>
                       </a:extLst>
                     </a:blip>
@@ -875,16 +792,25 @@
           <w:sz w:val="24"/>
           <w:szCs w:val="24"/>
         </w:rPr>
-        <w:t xml:space="preserve"> The time span is limited to a minimum of 1 and a maximum of 300. The initial populations are limited to a minimum of 0 and a maximum of 10 for each species</w:t>
-      </w:r>
-      <w:r>
-        <w:rPr>
-          <w:rFonts w:ascii="Garamond" w:eastAsia="Times New Roman" w:hAnsi="Garamond" w:cs="Times New Roman"/>
-          <w:color w:val="000000"/>
-          <w:sz w:val="24"/>
-          <w:szCs w:val="24"/>
-        </w:rPr>
-        <w:t xml:space="preserve"> (values between 0 and 1 are recommended)</w:t>
+        <w:t xml:space="preserve"> The time span is limited to a minimum of 1 and a maximum of 300. The initial populations are limited to a </w:t>
+      </w:r>
+      <w:r>
+        <w:rPr>
+          <w:rFonts w:ascii="Garamond" w:eastAsia="Times New Roman" w:hAnsi="Garamond" w:cs="Times New Roman"/>
+          <w:color w:val="000000"/>
+          <w:sz w:val="24"/>
+          <w:szCs w:val="24"/>
+        </w:rPr>
+        <w:t>minimum of 0 and a maximum of 1</w:t>
+      </w:r>
+      <w:r>
+        <w:rPr>
+          <w:rFonts w:ascii="Garamond" w:eastAsia="Times New Roman" w:hAnsi="Garamond" w:cs="Times New Roman"/>
+          <w:color w:val="000000"/>
+          <w:sz w:val="24"/>
+          <w:szCs w:val="24"/>
+        </w:rPr>
+        <w:t xml:space="preserve"> for each species</w:t>
       </w:r>
       <w:r>
         <w:rPr>
@@ -895,6 +821,8 @@
         </w:rPr>
         <w:t>.</w:t>
       </w:r>
+      <w:bookmarkStart w:id="0" w:name="_GoBack"/>
+      <w:bookmarkEnd w:id="0"/>
     </w:p>
     <w:p>
       <w:pPr>
@@ -1211,7 +1139,7 @@
 </file>
 
 <file path=word/styles.xml><?xml version="1.0" encoding="utf-8"?>
-<w:styles xmlns:r="http://schemas.openxmlformats.org/officeDocument/2006/relationships" xmlns:w="http://schemas.openxmlformats.org/wordprocessingml/2006/main">
+<w:styles xmlns:mc="http://schemas.openxmlformats.org/markup-compatibility/2006" xmlns:r="http://schemas.openxmlformats.org/officeDocument/2006/relationships" xmlns:w="http://schemas.openxmlformats.org/wordprocessingml/2006/main" xmlns:w14="http://schemas.microsoft.com/office/word/2010/wordml" mc:Ignorable="w14">
   <w:docDefaults>
     <w:rPrDefault>
       <w:rPr>
@@ -1382,7 +1310,6 @@
     <w:uiPriority w:val="99"/>
     <w:semiHidden/>
     <w:unhideWhenUsed/>
-    <w:qFormat/>
     <w:tblPr>
       <w:tblInd w:w="0" w:type="dxa"/>
       <w:tblCellMar>

</xml_diff>